<commit_message>
Correction du cahier des charges et organisé les documents
</commit_message>
<xml_diff>
--- a/Premier_Livrable/Rapport_Premier_Livrable.docx
+++ b/Premier_Livrable/Rapport_Premier_Livrable.docx
@@ -1,6 +1,6 @@
 
 <file path=word/document.xml><?xml version="1.0" encoding="utf-8"?>
-<w:document xmlns:ve="http://schemas.openxmlformats.org/markup-compatibility/2006" xmlns:o="urn:schemas-microsoft-com:office:office" xmlns:r="http://schemas.openxmlformats.org/officeDocument/2006/relationships" xmlns:m="http://schemas.openxmlformats.org/officeDocument/2006/math" xmlns:v="urn:schemas-microsoft-com:vml" xmlns:wp="http://schemas.openxmlformats.org/drawingml/2006/wordprocessingDrawing" xmlns:w10="urn:schemas-microsoft-com:office:word" xmlns:w="http://schemas.openxmlformats.org/wordprocessingml/2006/main" xmlns:wne="http://schemas.microsoft.com/office/word/2006/wordml">
+<w:document xmlns:wpc="http://schemas.microsoft.com/office/word/2010/wordprocessingCanvas" xmlns:cx="http://schemas.microsoft.com/office/drawing/2014/chartex" xmlns:cx1="http://schemas.microsoft.com/office/drawing/2015/9/8/chartex" xmlns:cx2="http://schemas.microsoft.com/office/drawing/2015/10/21/chartex" xmlns:cx3="http://schemas.microsoft.com/office/drawing/2016/5/9/chartex" xmlns:cx4="http://schemas.microsoft.com/office/drawing/2016/5/10/chartex" xmlns:cx5="http://schemas.microsoft.com/office/drawing/2016/5/11/chartex" xmlns:cx6="http://schemas.microsoft.com/office/drawing/2016/5/12/chartex" xmlns:cx7="http://schemas.microsoft.com/office/drawing/2016/5/13/chartex" xmlns:cx8="http://schemas.microsoft.com/office/drawing/2016/5/14/chartex" xmlns:mc="http://schemas.openxmlformats.org/markup-compatibility/2006" xmlns:aink="http://schemas.microsoft.com/office/drawing/2016/ink" xmlns:am3d="http://schemas.microsoft.com/office/drawing/2017/model3d" xmlns:o="urn:schemas-microsoft-com:office:office" xmlns:r="http://schemas.openxmlformats.org/officeDocument/2006/relationships" xmlns:m="http://schemas.openxmlformats.org/officeDocument/2006/math" xmlns:v="urn:schemas-microsoft-com:vml" xmlns:wp14="http://schemas.microsoft.com/office/word/2010/wordprocessingDrawing" xmlns:wp="http://schemas.openxmlformats.org/drawingml/2006/wordprocessingDrawing" xmlns:w10="urn:schemas-microsoft-com:office:word" xmlns:w="http://schemas.openxmlformats.org/wordprocessingml/2006/main" xmlns:w14="http://schemas.microsoft.com/office/word/2010/wordml" xmlns:w15="http://schemas.microsoft.com/office/word/2012/wordml" xmlns:w16cid="http://schemas.microsoft.com/office/word/2016/wordml/cid" xmlns:w16se="http://schemas.microsoft.com/office/word/2015/wordml/symex" xmlns:wpg="http://schemas.microsoft.com/office/word/2010/wordprocessingGroup" xmlns:wpi="http://schemas.microsoft.com/office/word/2010/wordprocessingInk" xmlns:wne="http://schemas.microsoft.com/office/word/2006/wordml" xmlns:wps="http://schemas.microsoft.com/office/word/2010/wordprocessingShape" mc:Ignorable="w14 w15 w16se w16cid wp14">
   <w:body>
     <w:p>
       <w:pPr>
@@ -139,12 +139,21 @@
         </w:rPr>
         <w:t xml:space="preserve">Diagramme </w:t>
       </w:r>
-      <w:r>
-        <w:rPr>
-          <w:sz w:val="28"/>
-          <w:szCs w:val="28"/>
-        </w:rPr>
-        <w:t xml:space="preserve">Wbs </w:t>
+      <w:proofErr w:type="spellStart"/>
+      <w:r>
+        <w:rPr>
+          <w:sz w:val="28"/>
+          <w:szCs w:val="28"/>
+        </w:rPr>
+        <w:t>Wbs</w:t>
+      </w:r>
+      <w:proofErr w:type="spellEnd"/>
+      <w:r>
+        <w:rPr>
+          <w:sz w:val="28"/>
+          <w:szCs w:val="28"/>
+        </w:rPr>
+        <w:t xml:space="preserve"> </w:t>
       </w:r>
     </w:p>
     <w:p>
@@ -233,12 +242,93 @@
           <w:szCs w:val="28"/>
         </w:rPr>
       </w:pPr>
-      <w:r>
-        <w:rPr>
-          <w:sz w:val="28"/>
-          <w:szCs w:val="28"/>
-        </w:rPr>
-        <w:t>Recueil des besoins</w:t>
+      <w:proofErr w:type="spellStart"/>
+      <w:r>
+        <w:rPr>
+          <w:sz w:val="28"/>
+          <w:szCs w:val="28"/>
+        </w:rPr>
+        <w:t>Maquette_logo</w:t>
+      </w:r>
+      <w:proofErr w:type="spellEnd"/>
+      <w:r>
+        <w:rPr>
+          <w:sz w:val="28"/>
+          <w:szCs w:val="28"/>
+        </w:rPr>
+        <w:t> :</w:t>
+      </w:r>
+    </w:p>
+    <w:p>
+      <w:pPr>
+        <w:pStyle w:val="Paragraphedeliste"/>
+        <w:numPr>
+          <w:ilvl w:val="1"/>
+          <w:numId w:val="1"/>
+        </w:numPr>
+        <w:rPr>
+          <w:sz w:val="28"/>
+          <w:szCs w:val="28"/>
+        </w:rPr>
+      </w:pPr>
+      <w:r>
+        <w:rPr>
+          <w:sz w:val="28"/>
+          <w:szCs w:val="28"/>
+        </w:rPr>
+        <w:t>Deux maquettes avec logo</w:t>
+      </w:r>
+    </w:p>
+    <w:p>
+      <w:pPr>
+        <w:pStyle w:val="Paragraphedeliste"/>
+        <w:numPr>
+          <w:ilvl w:val="1"/>
+          <w:numId w:val="1"/>
+        </w:numPr>
+        <w:rPr>
+          <w:sz w:val="28"/>
+          <w:szCs w:val="28"/>
+        </w:rPr>
+      </w:pPr>
+      <w:r>
+        <w:rPr>
+          <w:sz w:val="28"/>
+          <w:szCs w:val="28"/>
+        </w:rPr>
+        <w:t xml:space="preserve">Un rapport en </w:t>
+      </w:r>
+      <w:proofErr w:type="spellStart"/>
+      <w:r>
+        <w:rPr>
+          <w:sz w:val="28"/>
+          <w:szCs w:val="28"/>
+        </w:rPr>
+        <w:t>language</w:t>
+      </w:r>
+      <w:proofErr w:type="spellEnd"/>
+      <w:r>
+        <w:rPr>
+          <w:sz w:val="28"/>
+          <w:szCs w:val="28"/>
+        </w:rPr>
+        <w:t xml:space="preserve"> </w:t>
+      </w:r>
+      <w:proofErr w:type="spellStart"/>
+      <w:r>
+        <w:rPr>
+          <w:sz w:val="28"/>
+          <w:szCs w:val="28"/>
+        </w:rPr>
+        <w:t>markdown</w:t>
+      </w:r>
+      <w:proofErr w:type="spellEnd"/>
+      <w:r>
+        <w:rPr>
+          <w:sz w:val="28"/>
+          <w:szCs w:val="28"/>
+        </w:rPr>
+        <w:t xml:space="preserve"> expliquant les finalités du logo et de la charte graphique que nous avons choisis</w:t>
       </w:r>
     </w:p>
     <w:p>
@@ -258,48 +348,7 @@
           <w:sz w:val="28"/>
           <w:szCs w:val="28"/>
         </w:rPr>
-        <w:t>Deux maquettes avec logo</w:t>
-      </w:r>
-    </w:p>
-    <w:p>
-      <w:pPr>
-        <w:pStyle w:val="Paragraphedeliste"/>
-        <w:numPr>
-          <w:ilvl w:val="0"/>
-          <w:numId w:val="1"/>
-        </w:numPr>
-        <w:rPr>
-          <w:sz w:val="28"/>
-          <w:szCs w:val="28"/>
-        </w:rPr>
-      </w:pPr>
-      <w:r>
-        <w:rPr>
-          <w:sz w:val="28"/>
-          <w:szCs w:val="28"/>
-        </w:rPr>
-        <w:t xml:space="preserve">Un rapport </w:t>
-      </w:r>
-      <w:r>
-        <w:rPr>
-          <w:sz w:val="28"/>
-          <w:szCs w:val="28"/>
-        </w:rPr>
-        <w:t xml:space="preserve">en language </w:t>
-      </w:r>
-      <w:r>
-        <w:rPr>
-          <w:sz w:val="28"/>
-          <w:szCs w:val="28"/>
-        </w:rPr>
-        <w:t>markdown expliquant les finalités du logo et de la charte graphique</w:t>
-      </w:r>
-      <w:r>
-        <w:rPr>
-          <w:sz w:val="28"/>
-          <w:szCs w:val="28"/>
-        </w:rPr>
-        <w:t xml:space="preserve"> que nous avons choisis</w:t>
+        <w:t>Recueil des besoins</w:t>
       </w:r>
     </w:p>
     <w:p>
@@ -378,7 +427,23 @@
           <w:sz w:val="26"/>
           <w:szCs w:val="26"/>
         </w:rPr>
-        <w:t xml:space="preserve"> sur le gitlab du projet</w:t>
+        <w:t xml:space="preserve"> sur le </w:t>
+      </w:r>
+      <w:proofErr w:type="spellStart"/>
+      <w:r>
+        <w:rPr>
+          <w:sz w:val="26"/>
+          <w:szCs w:val="26"/>
+        </w:rPr>
+        <w:t>gitlab</w:t>
+      </w:r>
+      <w:proofErr w:type="spellEnd"/>
+      <w:r>
+        <w:rPr>
+          <w:sz w:val="26"/>
+          <w:szCs w:val="26"/>
+        </w:rPr>
+        <w:t xml:space="preserve"> du projet</w:t>
       </w:r>
     </w:p>
     <w:p>
@@ -461,7 +526,23 @@
           <w:sz w:val="26"/>
           <w:szCs w:val="26"/>
         </w:rPr>
-        <w:t xml:space="preserve">Dans le dossier organisation disponible sur le premier livrable de notre dépôt GitLab, nous pouvons retrouver </w:t>
+        <w:t xml:space="preserve">Dans le dossier organisation disponible sur le premier livrable de notre dépôt </w:t>
+      </w:r>
+      <w:proofErr w:type="spellStart"/>
+      <w:r>
+        <w:rPr>
+          <w:sz w:val="26"/>
+          <w:szCs w:val="26"/>
+        </w:rPr>
+        <w:t>GitLab</w:t>
+      </w:r>
+      <w:proofErr w:type="spellEnd"/>
+      <w:r>
+        <w:rPr>
+          <w:sz w:val="26"/>
+          <w:szCs w:val="26"/>
+        </w:rPr>
+        <w:t xml:space="preserve">, nous pouvons retrouver </w:t>
       </w:r>
       <w:r>
         <w:rPr>
@@ -482,21 +563,156 @@
           <w:sz w:val="26"/>
           <w:szCs w:val="26"/>
         </w:rPr>
-        <w:t>des activité</w:t>
-      </w:r>
-      <w:r>
-        <w:rPr>
-          <w:sz w:val="26"/>
-          <w:szCs w:val="26"/>
-        </w:rPr>
-        <w:t>e</w:t>
-      </w:r>
-      <w:r>
-        <w:rPr>
-          <w:sz w:val="26"/>
-          <w:szCs w:val="26"/>
-        </w:rPr>
-        <w:t xml:space="preserve">s à réaliser, </w:t>
+        <w:t xml:space="preserve">des </w:t>
+      </w:r>
+      <w:r>
+        <w:rPr>
+          <w:sz w:val="26"/>
+          <w:szCs w:val="26"/>
+        </w:rPr>
+        <w:t>activités</w:t>
+      </w:r>
+      <w:r>
+        <w:rPr>
+          <w:sz w:val="26"/>
+          <w:szCs w:val="26"/>
+        </w:rPr>
+        <w:t xml:space="preserve"> à </w:t>
+      </w:r>
+      <w:r>
+        <w:rPr>
+          <w:sz w:val="26"/>
+          <w:szCs w:val="26"/>
+        </w:rPr>
+        <w:t>réaliser, les</w:t>
+      </w:r>
+      <w:r>
+        <w:rPr>
+          <w:sz w:val="26"/>
+          <w:szCs w:val="26"/>
+        </w:rPr>
+        <w:t xml:space="preserve"> matrices </w:t>
+      </w:r>
+      <w:r>
+        <w:rPr>
+          <w:sz w:val="26"/>
+          <w:szCs w:val="26"/>
+        </w:rPr>
+        <w:t xml:space="preserve">d’antériorité </w:t>
+      </w:r>
+      <w:r>
+        <w:rPr>
+          <w:sz w:val="26"/>
+          <w:szCs w:val="26"/>
+        </w:rPr>
+        <w:t xml:space="preserve">et </w:t>
+      </w:r>
+      <w:r>
+        <w:rPr>
+          <w:sz w:val="26"/>
+          <w:szCs w:val="26"/>
+        </w:rPr>
+        <w:t>enfin le diagramme de GANTT</w:t>
+      </w:r>
+      <w:r>
+        <w:rPr>
+          <w:sz w:val="26"/>
+          <w:szCs w:val="26"/>
+        </w:rPr>
+        <w:t xml:space="preserve"> pour </w:t>
+      </w:r>
+      <w:r>
+        <w:rPr>
+          <w:sz w:val="26"/>
+          <w:szCs w:val="26"/>
+        </w:rPr>
+        <w:t xml:space="preserve">pouvoir </w:t>
+      </w:r>
+      <w:r>
+        <w:rPr>
+          <w:sz w:val="26"/>
+          <w:szCs w:val="26"/>
+        </w:rPr>
+        <w:t>proposer un cycle de vie.</w:t>
+      </w:r>
+    </w:p>
+    <w:p>
+      <w:pPr>
+        <w:rPr>
+          <w:sz w:val="28"/>
+          <w:szCs w:val="28"/>
+        </w:rPr>
+      </w:pPr>
+      <w:r>
+        <w:rPr>
+          <w:sz w:val="28"/>
+          <w:szCs w:val="28"/>
+        </w:rPr>
+        <w:t>Recueil des besoins</w:t>
+      </w:r>
+      <w:r>
+        <w:rPr>
+          <w:sz w:val="28"/>
+          <w:szCs w:val="28"/>
+        </w:rPr>
+        <w:t> :</w:t>
+      </w:r>
+    </w:p>
+    <w:p>
+      <w:pPr>
+        <w:rPr>
+          <w:sz w:val="26"/>
+          <w:szCs w:val="26"/>
+        </w:rPr>
+      </w:pPr>
+      <w:r>
+        <w:rPr>
+          <w:sz w:val="28"/>
+          <w:szCs w:val="28"/>
+        </w:rPr>
+        <w:tab/>
+      </w:r>
+      <w:r>
+        <w:rPr>
+          <w:sz w:val="26"/>
+          <w:szCs w:val="26"/>
+        </w:rPr>
+        <w:t xml:space="preserve">Nous listons </w:t>
+      </w:r>
+      <w:r>
+        <w:rPr>
+          <w:sz w:val="26"/>
+          <w:szCs w:val="26"/>
+        </w:rPr>
+        <w:t xml:space="preserve">et reformulons les exigences </w:t>
+      </w:r>
+      <w:r>
+        <w:rPr>
+          <w:sz w:val="26"/>
+          <w:szCs w:val="26"/>
+        </w:rPr>
+        <w:t>définit par le client</w:t>
+      </w:r>
+      <w:r>
+        <w:rPr>
+          <w:sz w:val="26"/>
+          <w:szCs w:val="26"/>
+        </w:rPr>
+        <w:t xml:space="preserve"> de manière claires et concises tout en restant réaliste</w:t>
+      </w:r>
+      <w:r>
+        <w:rPr>
+          <w:sz w:val="26"/>
+          <w:szCs w:val="26"/>
+        </w:rPr>
+        <w:t xml:space="preserve">. Nous </w:t>
+      </w:r>
+      <w:r>
+        <w:rPr>
+          <w:sz w:val="26"/>
+          <w:szCs w:val="26"/>
+        </w:rPr>
+        <w:t>pouvons retrouver</w:t>
       </w:r>
       <w:r>
         <w:rPr>
@@ -510,65 +726,76 @@
           <w:sz w:val="26"/>
           <w:szCs w:val="26"/>
         </w:rPr>
-        <w:t xml:space="preserve">les matrices </w:t>
-      </w:r>
-      <w:r>
-        <w:rPr>
-          <w:sz w:val="26"/>
-          <w:szCs w:val="26"/>
-        </w:rPr>
-        <w:t xml:space="preserve">d’antériorité </w:t>
-      </w:r>
-      <w:r>
-        <w:rPr>
-          <w:sz w:val="26"/>
-          <w:szCs w:val="26"/>
-        </w:rPr>
-        <w:t xml:space="preserve">et </w:t>
-      </w:r>
-      <w:r>
-        <w:rPr>
-          <w:sz w:val="26"/>
-          <w:szCs w:val="26"/>
-        </w:rPr>
-        <w:t>enfin le diagramme de GANTT</w:t>
-      </w:r>
-      <w:r>
-        <w:rPr>
-          <w:sz w:val="26"/>
-          <w:szCs w:val="26"/>
-        </w:rPr>
-        <w:t xml:space="preserve"> pour </w:t>
-      </w:r>
-      <w:r>
-        <w:rPr>
-          <w:sz w:val="26"/>
-          <w:szCs w:val="26"/>
-        </w:rPr>
-        <w:t xml:space="preserve">pouvoir </w:t>
-      </w:r>
-      <w:r>
-        <w:rPr>
-          <w:sz w:val="26"/>
-          <w:szCs w:val="26"/>
-        </w:rPr>
-        <w:t xml:space="preserve">proposer un cycle de vie. </w:t>
-      </w:r>
-    </w:p>
-    <w:p>
-      <w:pPr>
-        <w:rPr>
-          <w:sz w:val="28"/>
-          <w:szCs w:val="28"/>
-        </w:rPr>
-      </w:pPr>
-      <w:r>
-        <w:rPr>
-          <w:sz w:val="28"/>
-          <w:szCs w:val="28"/>
-        </w:rPr>
-        <w:t>Recueil des besoins</w:t>
-      </w:r>
+        <w:t xml:space="preserve">le </w:t>
+      </w:r>
+      <w:r>
+        <w:rPr>
+          <w:sz w:val="26"/>
+          <w:szCs w:val="26"/>
+        </w:rPr>
+        <w:t xml:space="preserve">recueil des besoins </w:t>
+      </w:r>
+      <w:r>
+        <w:rPr>
+          <w:sz w:val="26"/>
+          <w:szCs w:val="26"/>
+        </w:rPr>
+        <w:t>dans le dossier Document</w:t>
+      </w:r>
+      <w:r>
+        <w:rPr>
+          <w:sz w:val="26"/>
+          <w:szCs w:val="26"/>
+        </w:rPr>
+        <w:t xml:space="preserve"> du dépô</w:t>
+      </w:r>
+      <w:r>
+        <w:rPr>
+          <w:sz w:val="26"/>
+          <w:szCs w:val="26"/>
+        </w:rPr>
+        <w:t xml:space="preserve">t </w:t>
+      </w:r>
+      <w:proofErr w:type="spellStart"/>
+      <w:r>
+        <w:rPr>
+          <w:sz w:val="26"/>
+          <w:szCs w:val="26"/>
+        </w:rPr>
+        <w:t>GitLab</w:t>
+      </w:r>
+      <w:proofErr w:type="spellEnd"/>
+      <w:r>
+        <w:rPr>
+          <w:sz w:val="26"/>
+          <w:szCs w:val="26"/>
+        </w:rPr>
+        <w:t>.</w:t>
+      </w:r>
+    </w:p>
+    <w:p>
+      <w:pPr>
+        <w:rPr>
+          <w:sz w:val="28"/>
+          <w:szCs w:val="28"/>
+        </w:rPr>
+      </w:pPr>
+      <w:proofErr w:type="spellStart"/>
+      <w:r>
+        <w:rPr>
+          <w:sz w:val="28"/>
+          <w:szCs w:val="28"/>
+        </w:rPr>
+        <w:t>Maquette</w:t>
+      </w:r>
+      <w:r>
+        <w:rPr>
+          <w:sz w:val="28"/>
+          <w:szCs w:val="28"/>
+        </w:rPr>
+        <w:t>_logo</w:t>
+      </w:r>
+      <w:proofErr w:type="spellEnd"/>
       <w:r>
         <w:rPr>
           <w:sz w:val="28"/>
@@ -589,6 +816,7 @@
           <w:sz w:val="28"/>
           <w:szCs w:val="28"/>
         </w:rPr>
+        <w:lastRenderedPageBreak/>
         <w:tab/>
       </w:r>
       <w:r>
@@ -596,191 +824,79 @@
           <w:sz w:val="26"/>
           <w:szCs w:val="26"/>
         </w:rPr>
-        <w:t xml:space="preserve">Nous listons </w:t>
-      </w:r>
-      <w:r>
-        <w:rPr>
-          <w:sz w:val="26"/>
-          <w:szCs w:val="26"/>
-        </w:rPr>
-        <w:t xml:space="preserve">et reformulons les exigences </w:t>
-      </w:r>
-      <w:r>
-        <w:rPr>
-          <w:sz w:val="26"/>
-          <w:szCs w:val="26"/>
-        </w:rPr>
-        <w:t>définit par le client</w:t>
-      </w:r>
-      <w:r>
-        <w:rPr>
-          <w:sz w:val="26"/>
-          <w:szCs w:val="26"/>
-        </w:rPr>
-        <w:t xml:space="preserve"> de manière claires et concises tout en restant réaliste</w:t>
-      </w:r>
-      <w:r>
-        <w:rPr>
-          <w:sz w:val="26"/>
-          <w:szCs w:val="26"/>
-        </w:rPr>
-        <w:t xml:space="preserve">. Nous </w:t>
-      </w:r>
-      <w:r>
-        <w:rPr>
-          <w:sz w:val="26"/>
-          <w:szCs w:val="26"/>
-        </w:rPr>
-        <w:t>pouvons retrouver</w:t>
-      </w:r>
+        <w:t>Les deux maquettes</w:t>
+      </w:r>
+      <w:r>
+        <w:rPr>
+          <w:sz w:val="26"/>
+          <w:szCs w:val="26"/>
+        </w:rPr>
+        <w:t xml:space="preserve"> que</w:t>
+      </w:r>
+      <w:r>
+        <w:rPr>
+          <w:sz w:val="26"/>
+          <w:szCs w:val="26"/>
+        </w:rPr>
+        <w:t xml:space="preserve"> nous proposons ainsi que</w:t>
+      </w:r>
+      <w:r>
+        <w:rPr>
+          <w:sz w:val="26"/>
+          <w:szCs w:val="26"/>
+        </w:rPr>
+        <w:t xml:space="preserve"> le rapport sur </w:t>
+      </w:r>
+      <w:r>
+        <w:rPr>
+          <w:sz w:val="26"/>
+          <w:szCs w:val="26"/>
+        </w:rPr>
+        <w:t xml:space="preserve">la charte graphique et </w:t>
+      </w:r>
+      <w:r>
+        <w:rPr>
+          <w:sz w:val="26"/>
+          <w:szCs w:val="26"/>
+        </w:rPr>
+        <w:t xml:space="preserve">les </w:t>
+      </w:r>
+      <w:r>
+        <w:rPr>
+          <w:sz w:val="26"/>
+          <w:szCs w:val="26"/>
+        </w:rPr>
+        <w:t>logo</w:t>
+      </w:r>
+      <w:r>
+        <w:rPr>
+          <w:sz w:val="26"/>
+          <w:szCs w:val="26"/>
+        </w:rPr>
+        <w:t xml:space="preserve">s se trouve dans le </w:t>
+      </w:r>
+      <w:r>
+        <w:rPr>
+          <w:sz w:val="26"/>
+          <w:szCs w:val="26"/>
+        </w:rPr>
+        <w:t>dossier Maquette</w:t>
+      </w:r>
+      <w:r>
+        <w:rPr>
+          <w:sz w:val="26"/>
+          <w:szCs w:val="26"/>
+        </w:rPr>
+        <w:t>_logo</w:t>
+      </w:r>
+      <w:bookmarkStart w:id="0" w:name="_GoBack"/>
+      <w:bookmarkEnd w:id="0"/>
       <w:r>
         <w:rPr>
           <w:sz w:val="26"/>
           <w:szCs w:val="26"/>
         </w:rPr>
         <w:t xml:space="preserve"> </w:t>
-      </w:r>
-      <w:r>
-        <w:rPr>
-          <w:sz w:val="26"/>
-          <w:szCs w:val="26"/>
-        </w:rPr>
-        <w:t xml:space="preserve">le </w:t>
-      </w:r>
-      <w:r>
-        <w:rPr>
-          <w:sz w:val="26"/>
-          <w:szCs w:val="26"/>
-        </w:rPr>
-        <w:t xml:space="preserve">recueil des besoins </w:t>
-      </w:r>
-      <w:r>
-        <w:rPr>
-          <w:sz w:val="26"/>
-          <w:szCs w:val="26"/>
-        </w:rPr>
-        <w:t>dans le dossier Document</w:t>
-      </w:r>
-      <w:r>
-        <w:rPr>
-          <w:sz w:val="26"/>
-          <w:szCs w:val="26"/>
-        </w:rPr>
-        <w:t xml:space="preserve"> du dépô</w:t>
-      </w:r>
-      <w:r>
-        <w:rPr>
-          <w:sz w:val="26"/>
-          <w:szCs w:val="26"/>
-        </w:rPr>
-        <w:t>t GitLab</w:t>
-      </w:r>
-      <w:r>
-        <w:rPr>
-          <w:sz w:val="26"/>
-          <w:szCs w:val="26"/>
-        </w:rPr>
-        <w:t>.</w:t>
-      </w:r>
-    </w:p>
-    <w:p>
-      <w:pPr>
-        <w:rPr>
-          <w:sz w:val="28"/>
-          <w:szCs w:val="28"/>
-        </w:rPr>
-      </w:pPr>
-      <w:r>
-        <w:rPr>
-          <w:sz w:val="28"/>
-          <w:szCs w:val="28"/>
-        </w:rPr>
-        <w:t>Maquette</w:t>
-      </w:r>
-      <w:r>
-        <w:rPr>
-          <w:sz w:val="28"/>
-          <w:szCs w:val="28"/>
-        </w:rPr>
-        <w:t> :</w:t>
-      </w:r>
-    </w:p>
-    <w:p>
-      <w:pPr>
-        <w:rPr>
-          <w:sz w:val="26"/>
-          <w:szCs w:val="26"/>
-        </w:rPr>
-      </w:pPr>
-      <w:r>
-        <w:rPr>
-          <w:sz w:val="28"/>
-          <w:szCs w:val="28"/>
-        </w:rPr>
-        <w:tab/>
-      </w:r>
-      <w:r>
-        <w:rPr>
-          <w:sz w:val="26"/>
-          <w:szCs w:val="26"/>
-        </w:rPr>
-        <w:t>Les deux maquettes</w:t>
-      </w:r>
-      <w:r>
-        <w:rPr>
-          <w:sz w:val="26"/>
-          <w:szCs w:val="26"/>
-        </w:rPr>
-        <w:t xml:space="preserve"> que</w:t>
-      </w:r>
-      <w:r>
-        <w:rPr>
-          <w:sz w:val="26"/>
-          <w:szCs w:val="26"/>
-        </w:rPr>
-        <w:t xml:space="preserve"> nous proposons ainsi que</w:t>
-      </w:r>
-      <w:r>
-        <w:rPr>
-          <w:sz w:val="26"/>
-          <w:szCs w:val="26"/>
-        </w:rPr>
-        <w:t xml:space="preserve"> le rapport sur </w:t>
-      </w:r>
-      <w:r>
-        <w:rPr>
-          <w:sz w:val="26"/>
-          <w:szCs w:val="26"/>
-        </w:rPr>
-        <w:t xml:space="preserve">la charte graphique et </w:t>
-      </w:r>
-      <w:r>
-        <w:rPr>
-          <w:sz w:val="26"/>
-          <w:szCs w:val="26"/>
-        </w:rPr>
-        <w:t xml:space="preserve">les </w:t>
-      </w:r>
-      <w:r>
-        <w:rPr>
-          <w:sz w:val="26"/>
-          <w:szCs w:val="26"/>
-        </w:rPr>
-        <w:t>logo</w:t>
-      </w:r>
-      <w:r>
-        <w:rPr>
-          <w:sz w:val="26"/>
-          <w:szCs w:val="26"/>
-        </w:rPr>
-        <w:t xml:space="preserve">s se trouve dans le </w:t>
-      </w:r>
-      <w:r>
-        <w:rPr>
-          <w:sz w:val="26"/>
-          <w:szCs w:val="26"/>
-        </w:rPr>
-        <w:t xml:space="preserve">dossier Maquette </w:t>
       </w:r>
       <w:r>
         <w:rPr>
@@ -815,8 +931,8 @@
 </file>
 
 <file path=word/numbering.xml><?xml version="1.0" encoding="utf-8"?>
-<w:numbering xmlns:ve="http://schemas.openxmlformats.org/markup-compatibility/2006" xmlns:o="urn:schemas-microsoft-com:office:office" xmlns:r="http://schemas.openxmlformats.org/officeDocument/2006/relationships" xmlns:m="http://schemas.openxmlformats.org/officeDocument/2006/math" xmlns:v="urn:schemas-microsoft-com:vml" xmlns:wp="http://schemas.openxmlformats.org/drawingml/2006/wordprocessingDrawing" xmlns:w10="urn:schemas-microsoft-com:office:word" xmlns:w="http://schemas.openxmlformats.org/wordprocessingml/2006/main" xmlns:wne="http://schemas.microsoft.com/office/word/2006/wordml">
-  <w:abstractNum w:abstractNumId="0">
+<w:numbering xmlns:wpc="http://schemas.microsoft.com/office/word/2010/wordprocessingCanvas" xmlns:cx="http://schemas.microsoft.com/office/drawing/2014/chartex" xmlns:cx1="http://schemas.microsoft.com/office/drawing/2015/9/8/chartex" xmlns:cx2="http://schemas.microsoft.com/office/drawing/2015/10/21/chartex" xmlns:cx3="http://schemas.microsoft.com/office/drawing/2016/5/9/chartex" xmlns:cx4="http://schemas.microsoft.com/office/drawing/2016/5/10/chartex" xmlns:cx5="http://schemas.microsoft.com/office/drawing/2016/5/11/chartex" xmlns:cx6="http://schemas.microsoft.com/office/drawing/2016/5/12/chartex" xmlns:cx7="http://schemas.microsoft.com/office/drawing/2016/5/13/chartex" xmlns:cx8="http://schemas.microsoft.com/office/drawing/2016/5/14/chartex" xmlns:mc="http://schemas.openxmlformats.org/markup-compatibility/2006" xmlns:aink="http://schemas.microsoft.com/office/drawing/2016/ink" xmlns:am3d="http://schemas.microsoft.com/office/drawing/2017/model3d" xmlns:o="urn:schemas-microsoft-com:office:office" xmlns:r="http://schemas.openxmlformats.org/officeDocument/2006/relationships" xmlns:m="http://schemas.openxmlformats.org/officeDocument/2006/math" xmlns:v="urn:schemas-microsoft-com:vml" xmlns:wp14="http://schemas.microsoft.com/office/word/2010/wordprocessingDrawing" xmlns:wp="http://schemas.openxmlformats.org/drawingml/2006/wordprocessingDrawing" xmlns:w10="urn:schemas-microsoft-com:office:word" xmlns:w="http://schemas.openxmlformats.org/wordprocessingml/2006/main" xmlns:w14="http://schemas.microsoft.com/office/word/2010/wordml" xmlns:w15="http://schemas.microsoft.com/office/word/2012/wordml" xmlns:w16cid="http://schemas.microsoft.com/office/word/2016/wordml/cid" xmlns:w16se="http://schemas.microsoft.com/office/word/2015/wordml/symex" xmlns:wpg="http://schemas.microsoft.com/office/word/2010/wordprocessingGroup" xmlns:wpi="http://schemas.microsoft.com/office/word/2010/wordprocessingInk" xmlns:wne="http://schemas.microsoft.com/office/word/2006/wordml" xmlns:wps="http://schemas.microsoft.com/office/word/2010/wordprocessingShape" mc:Ignorable="w14 w15 w16se w16cid wp14">
+  <w:abstractNum w:abstractNumId="0" w15:restartNumberingAfterBreak="0">
     <w:nsid w:val="356A7472"/>
     <w:multiLevelType w:val="hybridMultilevel"/>
     <w:tmpl w:val="AAB44FC0"/>
@@ -935,7 +1051,7 @@
 </file>
 
 <file path=word/styles.xml><?xml version="1.0" encoding="utf-8"?>
-<w:styles xmlns:r="http://schemas.openxmlformats.org/officeDocument/2006/relationships" xmlns:w="http://schemas.openxmlformats.org/wordprocessingml/2006/main">
+<w:styles xmlns:mc="http://schemas.openxmlformats.org/markup-compatibility/2006" xmlns:r="http://schemas.openxmlformats.org/officeDocument/2006/relationships" xmlns:w="http://schemas.openxmlformats.org/wordprocessingml/2006/main" xmlns:w14="http://schemas.microsoft.com/office/word/2010/wordml" xmlns:w15="http://schemas.microsoft.com/office/word/2012/wordml" xmlns:w16cid="http://schemas.microsoft.com/office/word/2016/wordml/cid" xmlns:w16se="http://schemas.microsoft.com/office/word/2015/wordml/symex" mc:Ignorable="w14 w15 w16se w16cid">
   <w:docDefaults>
     <w:rPrDefault>
       <w:rPr>
@@ -951,144 +1067,382 @@
       </w:pPr>
     </w:pPrDefault>
   </w:docDefaults>
-  <w:latentStyles w:defLockedState="0" w:defUIPriority="99" w:defSemiHidden="1" w:defUnhideWhenUsed="1" w:defQFormat="0" w:count="267">
-    <w:lsdException w:name="Normal" w:semiHidden="0" w:uiPriority="0" w:unhideWhenUsed="0" w:qFormat="1"/>
-    <w:lsdException w:name="heading 1" w:semiHidden="0" w:uiPriority="9" w:unhideWhenUsed="0" w:qFormat="1"/>
-    <w:lsdException w:name="heading 2" w:uiPriority="9" w:qFormat="1"/>
-    <w:lsdException w:name="heading 3" w:uiPriority="9" w:qFormat="1"/>
-    <w:lsdException w:name="heading 4" w:uiPriority="9" w:qFormat="1"/>
-    <w:lsdException w:name="heading 5" w:uiPriority="9" w:qFormat="1"/>
-    <w:lsdException w:name="heading 6" w:uiPriority="9" w:qFormat="1"/>
-    <w:lsdException w:name="heading 7" w:uiPriority="9" w:qFormat="1"/>
-    <w:lsdException w:name="heading 8" w:uiPriority="9" w:qFormat="1"/>
-    <w:lsdException w:name="heading 9" w:uiPriority="9" w:qFormat="1"/>
-    <w:lsdException w:name="toc 1" w:uiPriority="39"/>
-    <w:lsdException w:name="toc 2" w:uiPriority="39"/>
-    <w:lsdException w:name="toc 3" w:uiPriority="39"/>
-    <w:lsdException w:name="toc 4" w:uiPriority="39"/>
-    <w:lsdException w:name="toc 5" w:uiPriority="39"/>
-    <w:lsdException w:name="toc 6" w:uiPriority="39"/>
-    <w:lsdException w:name="toc 7" w:uiPriority="39"/>
-    <w:lsdException w:name="toc 8" w:uiPriority="39"/>
-    <w:lsdException w:name="toc 9" w:uiPriority="39"/>
-    <w:lsdException w:name="caption" w:uiPriority="35" w:qFormat="1"/>
-    <w:lsdException w:name="Title" w:semiHidden="0" w:uiPriority="10" w:unhideWhenUsed="0" w:qFormat="1"/>
-    <w:lsdException w:name="Default Paragraph Font" w:uiPriority="1"/>
-    <w:lsdException w:name="Subtitle" w:semiHidden="0" w:uiPriority="11" w:unhideWhenUsed="0" w:qFormat="1"/>
-    <w:lsdException w:name="Strong" w:semiHidden="0" w:uiPriority="22" w:unhideWhenUsed="0" w:qFormat="1"/>
-    <w:lsdException w:name="Emphasis" w:semiHidden="0" w:uiPriority="20" w:unhideWhenUsed="0" w:qFormat="1"/>
-    <w:lsdException w:name="Table Grid" w:semiHidden="0" w:uiPriority="59" w:unhideWhenUsed="0"/>
-    <w:lsdException w:name="Placeholder Text" w:unhideWhenUsed="0"/>
-    <w:lsdException w:name="No Spacing" w:semiHidden="0" w:uiPriority="1" w:unhideWhenUsed="0" w:qFormat="1"/>
-    <w:lsdException w:name="Light Shading" w:semiHidden="0" w:uiPriority="60" w:unhideWhenUsed="0"/>
-    <w:lsdException w:name="Light List" w:semiHidden="0" w:uiPriority="61" w:unhideWhenUsed="0"/>
-    <w:lsdException w:name="Light Grid" w:semiHidden="0" w:uiPriority="62" w:unhideWhenUsed="0"/>
-    <w:lsdException w:name="Medium Shading 1" w:semiHidden="0" w:uiPriority="63" w:unhideWhenUsed="0"/>
-    <w:lsdException w:name="Medium Shading 2" w:semiHidden="0" w:uiPriority="64" w:unhideWhenUsed="0"/>
-    <w:lsdException w:name="Medium List 1" w:semiHidden="0" w:uiPriority="65" w:unhideWhenUsed="0"/>
-    <w:lsdException w:name="Medium List 2" w:semiHidden="0" w:uiPriority="66" w:unhideWhenUsed="0"/>
-    <w:lsdException w:name="Medium Grid 1" w:semiHidden="0" w:uiPriority="67" w:unhideWhenUsed="0"/>
-    <w:lsdException w:name="Medium Grid 2" w:semiHidden="0" w:uiPriority="68" w:unhideWhenUsed="0"/>
-    <w:lsdException w:name="Medium Grid 3" w:semiHidden="0" w:uiPriority="69" w:unhideWhenUsed="0"/>
-    <w:lsdException w:name="Dark List" w:semiHidden="0" w:uiPriority="70" w:unhideWhenUsed="0"/>
-    <w:lsdException w:name="Colorful Shading" w:semiHidden="0" w:uiPriority="71" w:unhideWhenUsed="0"/>
-    <w:lsdException w:name="Colorful List" w:semiHidden="0" w:uiPriority="72" w:unhideWhenUsed="0"/>
-    <w:lsdException w:name="Colorful Grid" w:semiHidden="0" w:uiPriority="73" w:unhideWhenUsed="0"/>
-    <w:lsdException w:name="Light Shading Accent 1" w:semiHidden="0" w:uiPriority="60" w:unhideWhenUsed="0"/>
-    <w:lsdException w:name="Light List Accent 1" w:semiHidden="0" w:uiPriority="61" w:unhideWhenUsed="0"/>
-    <w:lsdException w:name="Light Grid Accent 1" w:semiHidden="0" w:uiPriority="62" w:unhideWhenUsed="0"/>
-    <w:lsdException w:name="Medium Shading 1 Accent 1" w:semiHidden="0" w:uiPriority="63" w:unhideWhenUsed="0"/>
-    <w:lsdException w:name="Medium Shading 2 Accent 1" w:semiHidden="0" w:uiPriority="64" w:unhideWhenUsed="0"/>
-    <w:lsdException w:name="Medium List 1 Accent 1" w:semiHidden="0" w:uiPriority="65" w:unhideWhenUsed="0"/>
-    <w:lsdException w:name="Revision" w:unhideWhenUsed="0"/>
-    <w:lsdException w:name="List Paragraph" w:semiHidden="0" w:uiPriority="34" w:unhideWhenUsed="0" w:qFormat="1"/>
-    <w:lsdException w:name="Quote" w:semiHidden="0" w:uiPriority="29" w:unhideWhenUsed="0" w:qFormat="1"/>
-    <w:lsdException w:name="Intense Quote" w:semiHidden="0" w:uiPriority="30" w:unhideWhenUsed="0" w:qFormat="1"/>
-    <w:lsdException w:name="Medium List 2 Accent 1" w:semiHidden="0" w:uiPriority="66" w:unhideWhenUsed="0"/>
-    <w:lsdException w:name="Medium Grid 1 Accent 1" w:semiHidden="0" w:uiPriority="67" w:unhideWhenUsed="0"/>
-    <w:lsdException w:name="Medium Grid 2 Accent 1" w:semiHidden="0" w:uiPriority="68" w:unhideWhenUsed="0"/>
-    <w:lsdException w:name="Medium Grid 3 Accent 1" w:semiHidden="0" w:uiPriority="69" w:unhideWhenUsed="0"/>
-    <w:lsdException w:name="Dark List Accent 1" w:semiHidden="0" w:uiPriority="70" w:unhideWhenUsed="0"/>
-    <w:lsdException w:name="Colorful Shading Accent 1" w:semiHidden="0" w:uiPriority="71" w:unhideWhenUsed="0"/>
-    <w:lsdException w:name="Colorful List Accent 1" w:semiHidden="0" w:uiPriority="72" w:unhideWhenUsed="0"/>
-    <w:lsdException w:name="Colorful Grid Accent 1" w:semiHidden="0" w:uiPriority="73" w:unhideWhenUsed="0"/>
-    <w:lsdException w:name="Light Shading Accent 2" w:semiHidden="0" w:uiPriority="60" w:unhideWhenUsed="0"/>
-    <w:lsdException w:name="Light List Accent 2" w:semiHidden="0" w:uiPriority="61" w:unhideWhenUsed="0"/>
-    <w:lsdException w:name="Light Grid Accent 2" w:semiHidden="0" w:uiPriority="62" w:unhideWhenUsed="0"/>
-    <w:lsdException w:name="Medium Shading 1 Accent 2" w:semiHidden="0" w:uiPriority="63" w:unhideWhenUsed="0"/>
-    <w:lsdException w:name="Medium Shading 2 Accent 2" w:semiHidden="0" w:uiPriority="64" w:unhideWhenUsed="0"/>
-    <w:lsdException w:name="Medium List 1 Accent 2" w:semiHidden="0" w:uiPriority="65" w:unhideWhenUsed="0"/>
-    <w:lsdException w:name="Medium List 2 Accent 2" w:semiHidden="0" w:uiPriority="66" w:unhideWhenUsed="0"/>
-    <w:lsdException w:name="Medium Grid 1 Accent 2" w:semiHidden="0" w:uiPriority="67" w:unhideWhenUsed="0"/>
-    <w:lsdException w:name="Medium Grid 2 Accent 2" w:semiHidden="0" w:uiPriority="68" w:unhideWhenUsed="0"/>
-    <w:lsdException w:name="Medium Grid 3 Accent 2" w:semiHidden="0" w:uiPriority="69" w:unhideWhenUsed="0"/>
-    <w:lsdException w:name="Dark List Accent 2" w:semiHidden="0" w:uiPriority="70" w:unhideWhenUsed="0"/>
-    <w:lsdException w:name="Colorful Shading Accent 2" w:semiHidden="0" w:uiPriority="71" w:unhideWhenUsed="0"/>
-    <w:lsdException w:name="Colorful List Accent 2" w:semiHidden="0" w:uiPriority="72" w:unhideWhenUsed="0"/>
-    <w:lsdException w:name="Colorful Grid Accent 2" w:semiHidden="0" w:uiPriority="73" w:unhideWhenUsed="0"/>
-    <w:lsdException w:name="Light Shading Accent 3" w:semiHidden="0" w:uiPriority="60" w:unhideWhenUsed="0"/>
-    <w:lsdException w:name="Light List Accent 3" w:semiHidden="0" w:uiPriority="61" w:unhideWhenUsed="0"/>
-    <w:lsdException w:name="Light Grid Accent 3" w:semiHidden="0" w:uiPriority="62" w:unhideWhenUsed="0"/>
-    <w:lsdException w:name="Medium Shading 1 Accent 3" w:semiHidden="0" w:uiPriority="63" w:unhideWhenUsed="0"/>
-    <w:lsdException w:name="Medium Shading 2 Accent 3" w:semiHidden="0" w:uiPriority="64" w:unhideWhenUsed="0"/>
-    <w:lsdException w:name="Medium List 1 Accent 3" w:semiHidden="0" w:uiPriority="65" w:unhideWhenUsed="0"/>
-    <w:lsdException w:name="Medium List 2 Accent 3" w:semiHidden="0" w:uiPriority="66" w:unhideWhenUsed="0"/>
-    <w:lsdException w:name="Medium Grid 1 Accent 3" w:semiHidden="0" w:uiPriority="67" w:unhideWhenUsed="0"/>
-    <w:lsdException w:name="Medium Grid 2 Accent 3" w:semiHidden="0" w:uiPriority="68" w:unhideWhenUsed="0"/>
-    <w:lsdException w:name="Medium Grid 3 Accent 3" w:semiHidden="0" w:uiPriority="69" w:unhideWhenUsed="0"/>
-    <w:lsdException w:name="Dark List Accent 3" w:semiHidden="0" w:uiPriority="70" w:unhideWhenUsed="0"/>
-    <w:lsdException w:name="Colorful Shading Accent 3" w:semiHidden="0" w:uiPriority="71" w:unhideWhenUsed="0"/>
-    <w:lsdException w:name="Colorful List Accent 3" w:semiHidden="0" w:uiPriority="72" w:unhideWhenUsed="0"/>
-    <w:lsdException w:name="Colorful Grid Accent 3" w:semiHidden="0" w:uiPriority="73" w:unhideWhenUsed="0"/>
-    <w:lsdException w:name="Light Shading Accent 4" w:semiHidden="0" w:uiPriority="60" w:unhideWhenUsed="0"/>
-    <w:lsdException w:name="Light List Accent 4" w:semiHidden="0" w:uiPriority="61" w:unhideWhenUsed="0"/>
-    <w:lsdException w:name="Light Grid Accent 4" w:semiHidden="0" w:uiPriority="62" w:unhideWhenUsed="0"/>
-    <w:lsdException w:name="Medium Shading 1 Accent 4" w:semiHidden="0" w:uiPriority="63" w:unhideWhenUsed="0"/>
-    <w:lsdException w:name="Medium Shading 2 Accent 4" w:semiHidden="0" w:uiPriority="64" w:unhideWhenUsed="0"/>
-    <w:lsdException w:name="Medium List 1 Accent 4" w:semiHidden="0" w:uiPriority="65" w:unhideWhenUsed="0"/>
-    <w:lsdException w:name="Medium List 2 Accent 4" w:semiHidden="0" w:uiPriority="66" w:unhideWhenUsed="0"/>
-    <w:lsdException w:name="Medium Grid 1 Accent 4" w:semiHidden="0" w:uiPriority="67" w:unhideWhenUsed="0"/>
-    <w:lsdException w:name="Medium Grid 2 Accent 4" w:semiHidden="0" w:uiPriority="68" w:unhideWhenUsed="0"/>
-    <w:lsdException w:name="Medium Grid 3 Accent 4" w:semiHidden="0" w:uiPriority="69" w:unhideWhenUsed="0"/>
-    <w:lsdException w:name="Dark List Accent 4" w:semiHidden="0" w:uiPriority="70" w:unhideWhenUsed="0"/>
-    <w:lsdException w:name="Colorful Shading Accent 4" w:semiHidden="0" w:uiPriority="71" w:unhideWhenUsed="0"/>
-    <w:lsdException w:name="Colorful List Accent 4" w:semiHidden="0" w:uiPriority="72" w:unhideWhenUsed="0"/>
-    <w:lsdException w:name="Colorful Grid Accent 4" w:semiHidden="0" w:uiPriority="73" w:unhideWhenUsed="0"/>
-    <w:lsdException w:name="Light Shading Accent 5" w:semiHidden="0" w:uiPriority="60" w:unhideWhenUsed="0"/>
-    <w:lsdException w:name="Light List Accent 5" w:semiHidden="0" w:uiPriority="61" w:unhideWhenUsed="0"/>
-    <w:lsdException w:name="Light Grid Accent 5" w:semiHidden="0" w:uiPriority="62" w:unhideWhenUsed="0"/>
-    <w:lsdException w:name="Medium Shading 1 Accent 5" w:semiHidden="0" w:uiPriority="63" w:unhideWhenUsed="0"/>
-    <w:lsdException w:name="Medium Shading 2 Accent 5" w:semiHidden="0" w:uiPriority="64" w:unhideWhenUsed="0"/>
-    <w:lsdException w:name="Medium List 1 Accent 5" w:semiHidden="0" w:uiPriority="65" w:unhideWhenUsed="0"/>
-    <w:lsdException w:name="Medium List 2 Accent 5" w:semiHidden="0" w:uiPriority="66" w:unhideWhenUsed="0"/>
-    <w:lsdException w:name="Medium Grid 1 Accent 5" w:semiHidden="0" w:uiPriority="67" w:unhideWhenUsed="0"/>
-    <w:lsdException w:name="Medium Grid 2 Accent 5" w:semiHidden="0" w:uiPriority="68" w:unhideWhenUsed="0"/>
-    <w:lsdException w:name="Medium Grid 3 Accent 5" w:semiHidden="0" w:uiPriority="69" w:unhideWhenUsed="0"/>
-    <w:lsdException w:name="Dark List Accent 5" w:semiHidden="0" w:uiPriority="70" w:unhideWhenUsed="0"/>
-    <w:lsdException w:name="Colorful Shading Accent 5" w:semiHidden="0" w:uiPriority="71" w:unhideWhenUsed="0"/>
-    <w:lsdException w:name="Colorful List Accent 5" w:semiHidden="0" w:uiPriority="72" w:unhideWhenUsed="0"/>
-    <w:lsdException w:name="Colorful Grid Accent 5" w:semiHidden="0" w:uiPriority="73" w:unhideWhenUsed="0"/>
-    <w:lsdException w:name="Light Shading Accent 6" w:semiHidden="0" w:uiPriority="60" w:unhideWhenUsed="0"/>
-    <w:lsdException w:name="Light List Accent 6" w:semiHidden="0" w:uiPriority="61" w:unhideWhenUsed="0"/>
-    <w:lsdException w:name="Light Grid Accent 6" w:semiHidden="0" w:uiPriority="62" w:unhideWhenUsed="0"/>
-    <w:lsdException w:name="Medium Shading 1 Accent 6" w:semiHidden="0" w:uiPriority="63" w:unhideWhenUsed="0"/>
-    <w:lsdException w:name="Medium Shading 2 Accent 6" w:semiHidden="0" w:uiPriority="64" w:unhideWhenUsed="0"/>
-    <w:lsdException w:name="Medium List 1 Accent 6" w:semiHidden="0" w:uiPriority="65" w:unhideWhenUsed="0"/>
-    <w:lsdException w:name="Medium List 2 Accent 6" w:semiHidden="0" w:uiPriority="66" w:unhideWhenUsed="0"/>
-    <w:lsdException w:name="Medium Grid 1 Accent 6" w:semiHidden="0" w:uiPriority="67" w:unhideWhenUsed="0"/>
-    <w:lsdException w:name="Medium Grid 2 Accent 6" w:semiHidden="0" w:uiPriority="68" w:unhideWhenUsed="0"/>
-    <w:lsdException w:name="Medium Grid 3 Accent 6" w:semiHidden="0" w:uiPriority="69" w:unhideWhenUsed="0"/>
-    <w:lsdException w:name="Dark List Accent 6" w:semiHidden="0" w:uiPriority="70" w:unhideWhenUsed="0"/>
-    <w:lsdException w:name="Colorful Shading Accent 6" w:semiHidden="0" w:uiPriority="71" w:unhideWhenUsed="0"/>
-    <w:lsdException w:name="Colorful List Accent 6" w:semiHidden="0" w:uiPriority="72" w:unhideWhenUsed="0"/>
-    <w:lsdException w:name="Colorful Grid Accent 6" w:semiHidden="0" w:uiPriority="73" w:unhideWhenUsed="0"/>
-    <w:lsdException w:name="Subtle Emphasis" w:semiHidden="0" w:uiPriority="19" w:unhideWhenUsed="0" w:qFormat="1"/>
-    <w:lsdException w:name="Intense Emphasis" w:semiHidden="0" w:uiPriority="21" w:unhideWhenUsed="0" w:qFormat="1"/>
-    <w:lsdException w:name="Subtle Reference" w:semiHidden="0" w:uiPriority="31" w:unhideWhenUsed="0" w:qFormat="1"/>
-    <w:lsdException w:name="Intense Reference" w:semiHidden="0" w:uiPriority="32" w:unhideWhenUsed="0" w:qFormat="1"/>
-    <w:lsdException w:name="Book Title" w:semiHidden="0" w:uiPriority="33" w:unhideWhenUsed="0" w:qFormat="1"/>
-    <w:lsdException w:name="Bibliography" w:uiPriority="37"/>
-    <w:lsdException w:name="TOC Heading" w:uiPriority="39" w:qFormat="1"/>
+  <w:latentStyles w:defLockedState="0" w:defUIPriority="99" w:defSemiHidden="0" w:defUnhideWhenUsed="0" w:defQFormat="0" w:count="375">
+    <w:lsdException w:name="Normal" w:uiPriority="0" w:qFormat="1"/>
+    <w:lsdException w:name="heading 1" w:uiPriority="9" w:qFormat="1"/>
+    <w:lsdException w:name="heading 2" w:semiHidden="1" w:uiPriority="9" w:unhideWhenUsed="1" w:qFormat="1"/>
+    <w:lsdException w:name="heading 3" w:semiHidden="1" w:uiPriority="9" w:unhideWhenUsed="1" w:qFormat="1"/>
+    <w:lsdException w:name="heading 4" w:semiHidden="1" w:uiPriority="9" w:unhideWhenUsed="1" w:qFormat="1"/>
+    <w:lsdException w:name="heading 5" w:semiHidden="1" w:uiPriority="9" w:unhideWhenUsed="1" w:qFormat="1"/>
+    <w:lsdException w:name="heading 6" w:semiHidden="1" w:uiPriority="9" w:unhideWhenUsed="1" w:qFormat="1"/>
+    <w:lsdException w:name="heading 7" w:semiHidden="1" w:uiPriority="9" w:unhideWhenUsed="1" w:qFormat="1"/>
+    <w:lsdException w:name="heading 8" w:semiHidden="1" w:uiPriority="9" w:unhideWhenUsed="1" w:qFormat="1"/>
+    <w:lsdException w:name="heading 9" w:semiHidden="1" w:uiPriority="9" w:unhideWhenUsed="1" w:qFormat="1"/>
+    <w:lsdException w:name="index 1" w:semiHidden="1" w:unhideWhenUsed="1"/>
+    <w:lsdException w:name="index 2" w:semiHidden="1" w:unhideWhenUsed="1"/>
+    <w:lsdException w:name="index 3" w:semiHidden="1" w:unhideWhenUsed="1"/>
+    <w:lsdException w:name="index 4" w:semiHidden="1" w:unhideWhenUsed="1"/>
+    <w:lsdException w:name="index 5" w:semiHidden="1" w:unhideWhenUsed="1"/>
+    <w:lsdException w:name="index 6" w:semiHidden="1" w:unhideWhenUsed="1"/>
+    <w:lsdException w:name="index 7" w:semiHidden="1" w:unhideWhenUsed="1"/>
+    <w:lsdException w:name="index 8" w:semiHidden="1" w:unhideWhenUsed="1"/>
+    <w:lsdException w:name="index 9" w:semiHidden="1" w:unhideWhenUsed="1"/>
+    <w:lsdException w:name="toc 1" w:semiHidden="1" w:uiPriority="39" w:unhideWhenUsed="1"/>
+    <w:lsdException w:name="toc 2" w:semiHidden="1" w:uiPriority="39" w:unhideWhenUsed="1"/>
+    <w:lsdException w:name="toc 3" w:semiHidden="1" w:uiPriority="39" w:unhideWhenUsed="1"/>
+    <w:lsdException w:name="toc 4" w:semiHidden="1" w:uiPriority="39" w:unhideWhenUsed="1"/>
+    <w:lsdException w:name="toc 5" w:semiHidden="1" w:uiPriority="39" w:unhideWhenUsed="1"/>
+    <w:lsdException w:name="toc 6" w:semiHidden="1" w:uiPriority="39" w:unhideWhenUsed="1"/>
+    <w:lsdException w:name="toc 7" w:semiHidden="1" w:uiPriority="39" w:unhideWhenUsed="1"/>
+    <w:lsdException w:name="toc 8" w:semiHidden="1" w:uiPriority="39" w:unhideWhenUsed="1"/>
+    <w:lsdException w:name="toc 9" w:semiHidden="1" w:uiPriority="39" w:unhideWhenUsed="1"/>
+    <w:lsdException w:name="Normal Indent" w:semiHidden="1" w:unhideWhenUsed="1"/>
+    <w:lsdException w:name="footnote text" w:semiHidden="1" w:unhideWhenUsed="1"/>
+    <w:lsdException w:name="annotation text" w:semiHidden="1" w:unhideWhenUsed="1"/>
+    <w:lsdException w:name="header" w:semiHidden="1" w:unhideWhenUsed="1"/>
+    <w:lsdException w:name="footer" w:semiHidden="1" w:unhideWhenUsed="1"/>
+    <w:lsdException w:name="index heading" w:semiHidden="1" w:unhideWhenUsed="1"/>
+    <w:lsdException w:name="caption" w:semiHidden="1" w:uiPriority="35" w:unhideWhenUsed="1" w:qFormat="1"/>
+    <w:lsdException w:name="table of figures" w:semiHidden="1" w:unhideWhenUsed="1"/>
+    <w:lsdException w:name="envelope address" w:semiHidden="1" w:unhideWhenUsed="1"/>
+    <w:lsdException w:name="envelope return" w:semiHidden="1" w:unhideWhenUsed="1"/>
+    <w:lsdException w:name="footnote reference" w:semiHidden="1" w:unhideWhenUsed="1"/>
+    <w:lsdException w:name="annotation reference" w:semiHidden="1" w:unhideWhenUsed="1"/>
+    <w:lsdException w:name="line number" w:semiHidden="1" w:unhideWhenUsed="1"/>
+    <w:lsdException w:name="page number" w:semiHidden="1" w:unhideWhenUsed="1"/>
+    <w:lsdException w:name="endnote reference" w:semiHidden="1" w:unhideWhenUsed="1"/>
+    <w:lsdException w:name="endnote text" w:semiHidden="1" w:unhideWhenUsed="1"/>
+    <w:lsdException w:name="table of authorities" w:semiHidden="1" w:unhideWhenUsed="1"/>
+    <w:lsdException w:name="macro" w:semiHidden="1" w:unhideWhenUsed="1"/>
+    <w:lsdException w:name="toa heading" w:semiHidden="1" w:unhideWhenUsed="1"/>
+    <w:lsdException w:name="List" w:semiHidden="1" w:unhideWhenUsed="1"/>
+    <w:lsdException w:name="List Bullet" w:semiHidden="1" w:unhideWhenUsed="1"/>
+    <w:lsdException w:name="List Number" w:semiHidden="1" w:unhideWhenUsed="1"/>
+    <w:lsdException w:name="List 2" w:semiHidden="1" w:unhideWhenUsed="1"/>
+    <w:lsdException w:name="List 3" w:semiHidden="1" w:unhideWhenUsed="1"/>
+    <w:lsdException w:name="List 4" w:semiHidden="1" w:unhideWhenUsed="1"/>
+    <w:lsdException w:name="List 5" w:semiHidden="1" w:unhideWhenUsed="1"/>
+    <w:lsdException w:name="List Bullet 2" w:semiHidden="1" w:unhideWhenUsed="1"/>
+    <w:lsdException w:name="List Bullet 3" w:semiHidden="1" w:unhideWhenUsed="1"/>
+    <w:lsdException w:name="List Bullet 4" w:semiHidden="1" w:unhideWhenUsed="1"/>
+    <w:lsdException w:name="List Bullet 5" w:semiHidden="1" w:unhideWhenUsed="1"/>
+    <w:lsdException w:name="List Number 2" w:semiHidden="1" w:unhideWhenUsed="1"/>
+    <w:lsdException w:name="List Number 3" w:semiHidden="1" w:unhideWhenUsed="1"/>
+    <w:lsdException w:name="List Number 4" w:semiHidden="1" w:unhideWhenUsed="1"/>
+    <w:lsdException w:name="List Number 5" w:semiHidden="1" w:unhideWhenUsed="1"/>
+    <w:lsdException w:name="Title" w:uiPriority="10" w:qFormat="1"/>
+    <w:lsdException w:name="Closing" w:semiHidden="1" w:unhideWhenUsed="1"/>
+    <w:lsdException w:name="Signature" w:semiHidden="1" w:unhideWhenUsed="1"/>
+    <w:lsdException w:name="Default Paragraph Font" w:semiHidden="1" w:uiPriority="1" w:unhideWhenUsed="1"/>
+    <w:lsdException w:name="Body Text" w:semiHidden="1" w:unhideWhenUsed="1"/>
+    <w:lsdException w:name="Body Text Indent" w:semiHidden="1" w:unhideWhenUsed="1"/>
+    <w:lsdException w:name="List Continue" w:semiHidden="1" w:unhideWhenUsed="1"/>
+    <w:lsdException w:name="List Continue 2" w:semiHidden="1" w:unhideWhenUsed="1"/>
+    <w:lsdException w:name="List Continue 3" w:semiHidden="1" w:unhideWhenUsed="1"/>
+    <w:lsdException w:name="List Continue 4" w:semiHidden="1" w:unhideWhenUsed="1"/>
+    <w:lsdException w:name="List Continue 5" w:semiHidden="1" w:unhideWhenUsed="1"/>
+    <w:lsdException w:name="Message Header" w:semiHidden="1" w:unhideWhenUsed="1"/>
+    <w:lsdException w:name="Subtitle" w:uiPriority="11" w:qFormat="1"/>
+    <w:lsdException w:name="Salutation" w:semiHidden="1" w:unhideWhenUsed="1"/>
+    <w:lsdException w:name="Date" w:semiHidden="1" w:unhideWhenUsed="1"/>
+    <w:lsdException w:name="Body Text First Indent" w:semiHidden="1" w:unhideWhenUsed="1"/>
+    <w:lsdException w:name="Body Text First Indent 2" w:semiHidden="1" w:unhideWhenUsed="1"/>
+    <w:lsdException w:name="Note Heading" w:semiHidden="1" w:unhideWhenUsed="1"/>
+    <w:lsdException w:name="Body Text 2" w:semiHidden="1" w:unhideWhenUsed="1"/>
+    <w:lsdException w:name="Body Text 3" w:semiHidden="1" w:unhideWhenUsed="1"/>
+    <w:lsdException w:name="Body Text Indent 2" w:semiHidden="1" w:unhideWhenUsed="1"/>
+    <w:lsdException w:name="Body Text Indent 3" w:semiHidden="1" w:unhideWhenUsed="1"/>
+    <w:lsdException w:name="Block Text" w:semiHidden="1" w:unhideWhenUsed="1"/>
+    <w:lsdException w:name="Hyperlink" w:semiHidden="1" w:unhideWhenUsed="1"/>
+    <w:lsdException w:name="FollowedHyperlink" w:semiHidden="1" w:unhideWhenUsed="1"/>
+    <w:lsdException w:name="Strong" w:uiPriority="22" w:qFormat="1"/>
+    <w:lsdException w:name="Emphasis" w:uiPriority="20" w:qFormat="1"/>
+    <w:lsdException w:name="Document Map" w:semiHidden="1" w:unhideWhenUsed="1"/>
+    <w:lsdException w:name="Plain Text" w:semiHidden="1" w:unhideWhenUsed="1"/>
+    <w:lsdException w:name="E-mail Signature" w:semiHidden="1" w:unhideWhenUsed="1"/>
+    <w:lsdException w:name="HTML Top of Form" w:semiHidden="1" w:unhideWhenUsed="1"/>
+    <w:lsdException w:name="HTML Bottom of Form" w:semiHidden="1" w:unhideWhenUsed="1"/>
+    <w:lsdException w:name="Normal (Web)" w:semiHidden="1" w:unhideWhenUsed="1"/>
+    <w:lsdException w:name="HTML Acronym" w:semiHidden="1" w:unhideWhenUsed="1"/>
+    <w:lsdException w:name="HTML Address" w:semiHidden="1" w:unhideWhenUsed="1"/>
+    <w:lsdException w:name="HTML Cite" w:semiHidden="1" w:unhideWhenUsed="1"/>
+    <w:lsdException w:name="HTML Code" w:semiHidden="1" w:unhideWhenUsed="1"/>
+    <w:lsdException w:name="HTML Definition" w:semiHidden="1" w:unhideWhenUsed="1"/>
+    <w:lsdException w:name="HTML Keyboard" w:semiHidden="1" w:unhideWhenUsed="1"/>
+    <w:lsdException w:name="HTML Preformatted" w:semiHidden="1" w:unhideWhenUsed="1"/>
+    <w:lsdException w:name="HTML Sample" w:semiHidden="1" w:unhideWhenUsed="1"/>
+    <w:lsdException w:name="HTML Typewriter" w:semiHidden="1" w:unhideWhenUsed="1"/>
+    <w:lsdException w:name="HTML Variable" w:semiHidden="1" w:unhideWhenUsed="1"/>
+    <w:lsdException w:name="Normal Table" w:semiHidden="1" w:unhideWhenUsed="1"/>
+    <w:lsdException w:name="annotation subject" w:semiHidden="1" w:unhideWhenUsed="1"/>
+    <w:lsdException w:name="No List" w:semiHidden="1" w:unhideWhenUsed="1"/>
+    <w:lsdException w:name="Outline List 1" w:semiHidden="1" w:unhideWhenUsed="1"/>
+    <w:lsdException w:name="Outline List 2" w:semiHidden="1" w:unhideWhenUsed="1"/>
+    <w:lsdException w:name="Outline List 3" w:semiHidden="1" w:unhideWhenUsed="1"/>
+    <w:lsdException w:name="Table Simple 1" w:semiHidden="1" w:unhideWhenUsed="1"/>
+    <w:lsdException w:name="Table Simple 2" w:semiHidden="1" w:unhideWhenUsed="1"/>
+    <w:lsdException w:name="Table Simple 3" w:semiHidden="1" w:unhideWhenUsed="1"/>
+    <w:lsdException w:name="Table Classic 1" w:semiHidden="1" w:unhideWhenUsed="1"/>
+    <w:lsdException w:name="Table Classic 2" w:semiHidden="1" w:unhideWhenUsed="1"/>
+    <w:lsdException w:name="Table Classic 3" w:semiHidden="1" w:unhideWhenUsed="1"/>
+    <w:lsdException w:name="Table Classic 4" w:semiHidden="1" w:unhideWhenUsed="1"/>
+    <w:lsdException w:name="Table Colorful 1" w:semiHidden="1" w:unhideWhenUsed="1"/>
+    <w:lsdException w:name="Table Colorful 2" w:semiHidden="1" w:unhideWhenUsed="1"/>
+    <w:lsdException w:name="Table Colorful 3" w:semiHidden="1" w:unhideWhenUsed="1"/>
+    <w:lsdException w:name="Table Columns 1" w:semiHidden="1" w:unhideWhenUsed="1"/>
+    <w:lsdException w:name="Table Columns 2" w:semiHidden="1" w:unhideWhenUsed="1"/>
+    <w:lsdException w:name="Table Columns 3" w:semiHidden="1" w:unhideWhenUsed="1"/>
+    <w:lsdException w:name="Table Columns 4" w:semiHidden="1" w:unhideWhenUsed="1"/>
+    <w:lsdException w:name="Table Columns 5" w:semiHidden="1" w:unhideWhenUsed="1"/>
+    <w:lsdException w:name="Table Grid 1" w:semiHidden="1" w:unhideWhenUsed="1"/>
+    <w:lsdException w:name="Table Grid 2" w:semiHidden="1" w:unhideWhenUsed="1"/>
+    <w:lsdException w:name="Table Grid 3" w:semiHidden="1" w:unhideWhenUsed="1"/>
+    <w:lsdException w:name="Table Grid 4" w:semiHidden="1" w:unhideWhenUsed="1"/>
+    <w:lsdException w:name="Table Grid 5" w:semiHidden="1" w:unhideWhenUsed="1"/>
+    <w:lsdException w:name="Table Grid 6" w:semiHidden="1" w:unhideWhenUsed="1"/>
+    <w:lsdException w:name="Table Grid 7" w:semiHidden="1" w:unhideWhenUsed="1"/>
+    <w:lsdException w:name="Table Grid 8" w:semiHidden="1" w:unhideWhenUsed="1"/>
+    <w:lsdException w:name="Table List 1" w:semiHidden="1" w:unhideWhenUsed="1"/>
+    <w:lsdException w:name="Table List 2" w:semiHidden="1" w:unhideWhenUsed="1"/>
+    <w:lsdException w:name="Table List 3" w:semiHidden="1" w:unhideWhenUsed="1"/>
+    <w:lsdException w:name="Table List 4" w:semiHidden="1" w:unhideWhenUsed="1"/>
+    <w:lsdException w:name="Table List 5" w:semiHidden="1" w:unhideWhenUsed="1"/>
+    <w:lsdException w:name="Table List 6" w:semiHidden="1" w:unhideWhenUsed="1"/>
+    <w:lsdException w:name="Table List 7" w:semiHidden="1" w:unhideWhenUsed="1"/>
+    <w:lsdException w:name="Table List 8" w:semiHidden="1" w:unhideWhenUsed="1"/>
+    <w:lsdException w:name="Table 3D effects 1" w:semiHidden="1" w:unhideWhenUsed="1"/>
+    <w:lsdException w:name="Table 3D effects 2" w:semiHidden="1" w:unhideWhenUsed="1"/>
+    <w:lsdException w:name="Table 3D effects 3" w:semiHidden="1" w:unhideWhenUsed="1"/>
+    <w:lsdException w:name="Table Contemporary" w:semiHidden="1" w:unhideWhenUsed="1"/>
+    <w:lsdException w:name="Table Elegant" w:semiHidden="1" w:unhideWhenUsed="1"/>
+    <w:lsdException w:name="Table Professional" w:semiHidden="1" w:unhideWhenUsed="1"/>
+    <w:lsdException w:name="Table Subtle 1" w:semiHidden="1" w:unhideWhenUsed="1"/>
+    <w:lsdException w:name="Table Subtle 2" w:semiHidden="1" w:unhideWhenUsed="1"/>
+    <w:lsdException w:name="Table Web 1" w:semiHidden="1" w:unhideWhenUsed="1"/>
+    <w:lsdException w:name="Table Web 2" w:semiHidden="1" w:unhideWhenUsed="1"/>
+    <w:lsdException w:name="Table Web 3" w:semiHidden="1" w:unhideWhenUsed="1"/>
+    <w:lsdException w:name="Balloon Text" w:semiHidden="1" w:unhideWhenUsed="1"/>
+    <w:lsdException w:name="Table Grid" w:semiHidden="1" w:uiPriority="59" w:unhideWhenUsed="1"/>
+    <w:lsdException w:name="Table Theme" w:semiHidden="1" w:unhideWhenUsed="1"/>
+    <w:lsdException w:name="Placeholder Text" w:semiHidden="1"/>
+    <w:lsdException w:name="No Spacing" w:uiPriority="1" w:qFormat="1"/>
+    <w:lsdException w:name="Light Shading" w:uiPriority="60"/>
+    <w:lsdException w:name="Light List" w:uiPriority="61"/>
+    <w:lsdException w:name="Light Grid" w:uiPriority="62"/>
+    <w:lsdException w:name="Medium Shading 1" w:uiPriority="63"/>
+    <w:lsdException w:name="Medium Shading 2" w:uiPriority="64"/>
+    <w:lsdException w:name="Medium List 1" w:uiPriority="65"/>
+    <w:lsdException w:name="Medium List 2" w:uiPriority="66"/>
+    <w:lsdException w:name="Medium Grid 1" w:uiPriority="67"/>
+    <w:lsdException w:name="Medium Grid 2" w:uiPriority="68"/>
+    <w:lsdException w:name="Medium Grid 3" w:uiPriority="69"/>
+    <w:lsdException w:name="Dark List" w:uiPriority="70"/>
+    <w:lsdException w:name="Colorful Shading" w:uiPriority="71"/>
+    <w:lsdException w:name="Colorful List" w:uiPriority="72"/>
+    <w:lsdException w:name="Colorful Grid" w:uiPriority="73"/>
+    <w:lsdException w:name="Light Shading Accent 1" w:uiPriority="60"/>
+    <w:lsdException w:name="Light List Accent 1" w:uiPriority="61"/>
+    <w:lsdException w:name="Light Grid Accent 1" w:uiPriority="62"/>
+    <w:lsdException w:name="Medium Shading 1 Accent 1" w:uiPriority="63"/>
+    <w:lsdException w:name="Medium Shading 2 Accent 1" w:uiPriority="64"/>
+    <w:lsdException w:name="Medium List 1 Accent 1" w:uiPriority="65"/>
+    <w:lsdException w:name="Revision" w:semiHidden="1"/>
+    <w:lsdException w:name="List Paragraph" w:uiPriority="34" w:qFormat="1"/>
+    <w:lsdException w:name="Quote" w:uiPriority="29" w:qFormat="1"/>
+    <w:lsdException w:name="Intense Quote" w:uiPriority="30" w:qFormat="1"/>
+    <w:lsdException w:name="Medium List 2 Accent 1" w:uiPriority="66"/>
+    <w:lsdException w:name="Medium Grid 1 Accent 1" w:uiPriority="67"/>
+    <w:lsdException w:name="Medium Grid 2 Accent 1" w:uiPriority="68"/>
+    <w:lsdException w:name="Medium Grid 3 Accent 1" w:uiPriority="69"/>
+    <w:lsdException w:name="Dark List Accent 1" w:uiPriority="70"/>
+    <w:lsdException w:name="Colorful Shading Accent 1" w:uiPriority="71"/>
+    <w:lsdException w:name="Colorful List Accent 1" w:uiPriority="72"/>
+    <w:lsdException w:name="Colorful Grid Accent 1" w:uiPriority="73"/>
+    <w:lsdException w:name="Light Shading Accent 2" w:uiPriority="60"/>
+    <w:lsdException w:name="Light List Accent 2" w:uiPriority="61"/>
+    <w:lsdException w:name="Light Grid Accent 2" w:uiPriority="62"/>
+    <w:lsdException w:name="Medium Shading 1 Accent 2" w:uiPriority="63"/>
+    <w:lsdException w:name="Medium Shading 2 Accent 2" w:uiPriority="64"/>
+    <w:lsdException w:name="Medium List 1 Accent 2" w:uiPriority="65"/>
+    <w:lsdException w:name="Medium List 2 Accent 2" w:uiPriority="66"/>
+    <w:lsdException w:name="Medium Grid 1 Accent 2" w:uiPriority="67"/>
+    <w:lsdException w:name="Medium Grid 2 Accent 2" w:uiPriority="68"/>
+    <w:lsdException w:name="Medium Grid 3 Accent 2" w:uiPriority="69"/>
+    <w:lsdException w:name="Dark List Accent 2" w:uiPriority="70"/>
+    <w:lsdException w:name="Colorful Shading Accent 2" w:uiPriority="71"/>
+    <w:lsdException w:name="Colorful List Accent 2" w:uiPriority="72"/>
+    <w:lsdException w:name="Colorful Grid Accent 2" w:uiPriority="73"/>
+    <w:lsdException w:name="Light Shading Accent 3" w:uiPriority="60"/>
+    <w:lsdException w:name="Light List Accent 3" w:uiPriority="61"/>
+    <w:lsdException w:name="Light Grid Accent 3" w:uiPriority="62"/>
+    <w:lsdException w:name="Medium Shading 1 Accent 3" w:uiPriority="63"/>
+    <w:lsdException w:name="Medium Shading 2 Accent 3" w:uiPriority="64"/>
+    <w:lsdException w:name="Medium List 1 Accent 3" w:uiPriority="65"/>
+    <w:lsdException w:name="Medium List 2 Accent 3" w:uiPriority="66"/>
+    <w:lsdException w:name="Medium Grid 1 Accent 3" w:uiPriority="67"/>
+    <w:lsdException w:name="Medium Grid 2 Accent 3" w:uiPriority="68"/>
+    <w:lsdException w:name="Medium Grid 3 Accent 3" w:uiPriority="69"/>
+    <w:lsdException w:name="Dark List Accent 3" w:uiPriority="70"/>
+    <w:lsdException w:name="Colorful Shading Accent 3" w:uiPriority="71"/>
+    <w:lsdException w:name="Colorful List Accent 3" w:uiPriority="72"/>
+    <w:lsdException w:name="Colorful Grid Accent 3" w:uiPriority="73"/>
+    <w:lsdException w:name="Light Shading Accent 4" w:uiPriority="60"/>
+    <w:lsdException w:name="Light List Accent 4" w:uiPriority="61"/>
+    <w:lsdException w:name="Light Grid Accent 4" w:uiPriority="62"/>
+    <w:lsdException w:name="Medium Shading 1 Accent 4" w:uiPriority="63"/>
+    <w:lsdException w:name="Medium Shading 2 Accent 4" w:uiPriority="64"/>
+    <w:lsdException w:name="Medium List 1 Accent 4" w:uiPriority="65"/>
+    <w:lsdException w:name="Medium List 2 Accent 4" w:uiPriority="66"/>
+    <w:lsdException w:name="Medium Grid 1 Accent 4" w:uiPriority="67"/>
+    <w:lsdException w:name="Medium Grid 2 Accent 4" w:uiPriority="68"/>
+    <w:lsdException w:name="Medium Grid 3 Accent 4" w:uiPriority="69"/>
+    <w:lsdException w:name="Dark List Accent 4" w:uiPriority="70"/>
+    <w:lsdException w:name="Colorful Shading Accent 4" w:uiPriority="71"/>
+    <w:lsdException w:name="Colorful List Accent 4" w:uiPriority="72"/>
+    <w:lsdException w:name="Colorful Grid Accent 4" w:uiPriority="73"/>
+    <w:lsdException w:name="Light Shading Accent 5" w:uiPriority="60"/>
+    <w:lsdException w:name="Light List Accent 5" w:uiPriority="61"/>
+    <w:lsdException w:name="Light Grid Accent 5" w:uiPriority="62"/>
+    <w:lsdException w:name="Medium Shading 1 Accent 5" w:uiPriority="63"/>
+    <w:lsdException w:name="Medium Shading 2 Accent 5" w:uiPriority="64"/>
+    <w:lsdException w:name="Medium List 1 Accent 5" w:uiPriority="65"/>
+    <w:lsdException w:name="Medium List 2 Accent 5" w:uiPriority="66"/>
+    <w:lsdException w:name="Medium Grid 1 Accent 5" w:uiPriority="67"/>
+    <w:lsdException w:name="Medium Grid 2 Accent 5" w:uiPriority="68"/>
+    <w:lsdException w:name="Medium Grid 3 Accent 5" w:uiPriority="69"/>
+    <w:lsdException w:name="Dark List Accent 5" w:uiPriority="70"/>
+    <w:lsdException w:name="Colorful Shading Accent 5" w:uiPriority="71"/>
+    <w:lsdException w:name="Colorful List Accent 5" w:uiPriority="72"/>
+    <w:lsdException w:name="Colorful Grid Accent 5" w:uiPriority="73"/>
+    <w:lsdException w:name="Light Shading Accent 6" w:uiPriority="60"/>
+    <w:lsdException w:name="Light List Accent 6" w:uiPriority="61"/>
+    <w:lsdException w:name="Light Grid Accent 6" w:uiPriority="62"/>
+    <w:lsdException w:name="Medium Shading 1 Accent 6" w:uiPriority="63"/>
+    <w:lsdException w:name="Medium Shading 2 Accent 6" w:uiPriority="64"/>
+    <w:lsdException w:name="Medium List 1 Accent 6" w:uiPriority="65"/>
+    <w:lsdException w:name="Medium List 2 Accent 6" w:uiPriority="66"/>
+    <w:lsdException w:name="Medium Grid 1 Accent 6" w:uiPriority="67"/>
+    <w:lsdException w:name="Medium Grid 2 Accent 6" w:uiPriority="68"/>
+    <w:lsdException w:name="Medium Grid 3 Accent 6" w:uiPriority="69"/>
+    <w:lsdException w:name="Dark List Accent 6" w:uiPriority="70"/>
+    <w:lsdException w:name="Colorful Shading Accent 6" w:uiPriority="71"/>
+    <w:lsdException w:name="Colorful List Accent 6" w:uiPriority="72"/>
+    <w:lsdException w:name="Colorful Grid Accent 6" w:uiPriority="73"/>
+    <w:lsdException w:name="Subtle Emphasis" w:uiPriority="19" w:qFormat="1"/>
+    <w:lsdException w:name="Intense Emphasis" w:uiPriority="21" w:qFormat="1"/>
+    <w:lsdException w:name="Subtle Reference" w:uiPriority="31" w:qFormat="1"/>
+    <w:lsdException w:name="Intense Reference" w:uiPriority="32" w:qFormat="1"/>
+    <w:lsdException w:name="Book Title" w:uiPriority="33" w:qFormat="1"/>
+    <w:lsdException w:name="Bibliography" w:semiHidden="1" w:uiPriority="37" w:unhideWhenUsed="1"/>
+    <w:lsdException w:name="TOC Heading" w:semiHidden="1" w:uiPriority="39" w:unhideWhenUsed="1" w:qFormat="1"/>
+    <w:lsdException w:name="Plain Table 1" w:uiPriority="41"/>
+    <w:lsdException w:name="Plain Table 2" w:uiPriority="42"/>
+    <w:lsdException w:name="Plain Table 3" w:uiPriority="43"/>
+    <w:lsdException w:name="Plain Table 4" w:uiPriority="44"/>
+    <w:lsdException w:name="Plain Table 5" w:uiPriority="45"/>
+    <w:lsdException w:name="Grid Table Light" w:uiPriority="40"/>
+    <w:lsdException w:name="Grid Table 1 Light" w:uiPriority="46"/>
+    <w:lsdException w:name="Grid Table 2" w:uiPriority="47"/>
+    <w:lsdException w:name="Grid Table 3" w:uiPriority="48"/>
+    <w:lsdException w:name="Grid Table 4" w:uiPriority="49"/>
+    <w:lsdException w:name="Grid Table 5 Dark" w:uiPriority="50"/>
+    <w:lsdException w:name="Grid Table 6 Colorful" w:uiPriority="51"/>
+    <w:lsdException w:name="Grid Table 7 Colorful" w:uiPriority="52"/>
+    <w:lsdException w:name="Grid Table 1 Light Accent 1" w:uiPriority="46"/>
+    <w:lsdException w:name="Grid Table 2 Accent 1" w:uiPriority="47"/>
+    <w:lsdException w:name="Grid Table 3 Accent 1" w:uiPriority="48"/>
+    <w:lsdException w:name="Grid Table 4 Accent 1" w:uiPriority="49"/>
+    <w:lsdException w:name="Grid Table 5 Dark Accent 1" w:uiPriority="50"/>
+    <w:lsdException w:name="Grid Table 6 Colorful Accent 1" w:uiPriority="51"/>
+    <w:lsdException w:name="Grid Table 7 Colorful Accent 1" w:uiPriority="52"/>
+    <w:lsdException w:name="Grid Table 1 Light Accent 2" w:uiPriority="46"/>
+    <w:lsdException w:name="Grid Table 2 Accent 2" w:uiPriority="47"/>
+    <w:lsdException w:name="Grid Table 3 Accent 2" w:uiPriority="48"/>
+    <w:lsdException w:name="Grid Table 4 Accent 2" w:uiPriority="49"/>
+    <w:lsdException w:name="Grid Table 5 Dark Accent 2" w:uiPriority="50"/>
+    <w:lsdException w:name="Grid Table 6 Colorful Accent 2" w:uiPriority="51"/>
+    <w:lsdException w:name="Grid Table 7 Colorful Accent 2" w:uiPriority="52"/>
+    <w:lsdException w:name="Grid Table 1 Light Accent 3" w:uiPriority="46"/>
+    <w:lsdException w:name="Grid Table 2 Accent 3" w:uiPriority="47"/>
+    <w:lsdException w:name="Grid Table 3 Accent 3" w:uiPriority="48"/>
+    <w:lsdException w:name="Grid Table 4 Accent 3" w:uiPriority="49"/>
+    <w:lsdException w:name="Grid Table 5 Dark Accent 3" w:uiPriority="50"/>
+    <w:lsdException w:name="Grid Table 6 Colorful Accent 3" w:uiPriority="51"/>
+    <w:lsdException w:name="Grid Table 7 Colorful Accent 3" w:uiPriority="52"/>
+    <w:lsdException w:name="Grid Table 1 Light Accent 4" w:uiPriority="46"/>
+    <w:lsdException w:name="Grid Table 2 Accent 4" w:uiPriority="47"/>
+    <w:lsdException w:name="Grid Table 3 Accent 4" w:uiPriority="48"/>
+    <w:lsdException w:name="Grid Table 4 Accent 4" w:uiPriority="49"/>
+    <w:lsdException w:name="Grid Table 5 Dark Accent 4" w:uiPriority="50"/>
+    <w:lsdException w:name="Grid Table 6 Colorful Accent 4" w:uiPriority="51"/>
+    <w:lsdException w:name="Grid Table 7 Colorful Accent 4" w:uiPriority="52"/>
+    <w:lsdException w:name="Grid Table 1 Light Accent 5" w:uiPriority="46"/>
+    <w:lsdException w:name="Grid Table 2 Accent 5" w:uiPriority="47"/>
+    <w:lsdException w:name="Grid Table 3 Accent 5" w:uiPriority="48"/>
+    <w:lsdException w:name="Grid Table 4 Accent 5" w:uiPriority="49"/>
+    <w:lsdException w:name="Grid Table 5 Dark Accent 5" w:uiPriority="50"/>
+    <w:lsdException w:name="Grid Table 6 Colorful Accent 5" w:uiPriority="51"/>
+    <w:lsdException w:name="Grid Table 7 Colorful Accent 5" w:uiPriority="52"/>
+    <w:lsdException w:name="Grid Table 1 Light Accent 6" w:uiPriority="46"/>
+    <w:lsdException w:name="Grid Table 2 Accent 6" w:uiPriority="47"/>
+    <w:lsdException w:name="Grid Table 3 Accent 6" w:uiPriority="48"/>
+    <w:lsdException w:name="Grid Table 4 Accent 6" w:uiPriority="49"/>
+    <w:lsdException w:name="Grid Table 5 Dark Accent 6" w:uiPriority="50"/>
+    <w:lsdException w:name="Grid Table 6 Colorful Accent 6" w:uiPriority="51"/>
+    <w:lsdException w:name="Grid Table 7 Colorful Accent 6" w:uiPriority="52"/>
+    <w:lsdException w:name="List Table 1 Light" w:uiPriority="46"/>
+    <w:lsdException w:name="List Table 2" w:uiPriority="47"/>
+    <w:lsdException w:name="List Table 3" w:uiPriority="48"/>
+    <w:lsdException w:name="List Table 4" w:uiPriority="49"/>
+    <w:lsdException w:name="List Table 5 Dark" w:uiPriority="50"/>
+    <w:lsdException w:name="List Table 6 Colorful" w:uiPriority="51"/>
+    <w:lsdException w:name="List Table 7 Colorful" w:uiPriority="52"/>
+    <w:lsdException w:name="List Table 1 Light Accent 1" w:uiPriority="46"/>
+    <w:lsdException w:name="List Table 2 Accent 1" w:uiPriority="47"/>
+    <w:lsdException w:name="List Table 3 Accent 1" w:uiPriority="48"/>
+    <w:lsdException w:name="List Table 4 Accent 1" w:uiPriority="49"/>
+    <w:lsdException w:name="List Table 5 Dark Accent 1" w:uiPriority="50"/>
+    <w:lsdException w:name="List Table 6 Colorful Accent 1" w:uiPriority="51"/>
+    <w:lsdException w:name="List Table 7 Colorful Accent 1" w:uiPriority="52"/>
+    <w:lsdException w:name="List Table 1 Light Accent 2" w:uiPriority="46"/>
+    <w:lsdException w:name="List Table 2 Accent 2" w:uiPriority="47"/>
+    <w:lsdException w:name="List Table 3 Accent 2" w:uiPriority="48"/>
+    <w:lsdException w:name="List Table 4 Accent 2" w:uiPriority="49"/>
+    <w:lsdException w:name="List Table 5 Dark Accent 2" w:uiPriority="50"/>
+    <w:lsdException w:name="List Table 6 Colorful Accent 2" w:uiPriority="51"/>
+    <w:lsdException w:name="List Table 7 Colorful Accent 2" w:uiPriority="52"/>
+    <w:lsdException w:name="List Table 1 Light Accent 3" w:uiPriority="46"/>
+    <w:lsdException w:name="List Table 2 Accent 3" w:uiPriority="47"/>
+    <w:lsdException w:name="List Table 3 Accent 3" w:uiPriority="48"/>
+    <w:lsdException w:name="List Table 4 Accent 3" w:uiPriority="49"/>
+    <w:lsdException w:name="List Table 5 Dark Accent 3" w:uiPriority="50"/>
+    <w:lsdException w:name="List Table 6 Colorful Accent 3" w:uiPriority="51"/>
+    <w:lsdException w:name="List Table 7 Colorful Accent 3" w:uiPriority="52"/>
+    <w:lsdException w:name="List Table 1 Light Accent 4" w:uiPriority="46"/>
+    <w:lsdException w:name="List Table 2 Accent 4" w:uiPriority="47"/>
+    <w:lsdException w:name="List Table 3 Accent 4" w:uiPriority="48"/>
+    <w:lsdException w:name="List Table 4 Accent 4" w:uiPriority="49"/>
+    <w:lsdException w:name="List Table 5 Dark Accent 4" w:uiPriority="50"/>
+    <w:lsdException w:name="List Table 6 Colorful Accent 4" w:uiPriority="51"/>
+    <w:lsdException w:name="List Table 7 Colorful Accent 4" w:uiPriority="52"/>
+    <w:lsdException w:name="List Table 1 Light Accent 5" w:uiPriority="46"/>
+    <w:lsdException w:name="List Table 2 Accent 5" w:uiPriority="47"/>
+    <w:lsdException w:name="List Table 3 Accent 5" w:uiPriority="48"/>
+    <w:lsdException w:name="List Table 4 Accent 5" w:uiPriority="49"/>
+    <w:lsdException w:name="List Table 5 Dark Accent 5" w:uiPriority="50"/>
+    <w:lsdException w:name="List Table 6 Colorful Accent 5" w:uiPriority="51"/>
+    <w:lsdException w:name="List Table 7 Colorful Accent 5" w:uiPriority="52"/>
+    <w:lsdException w:name="List Table 1 Light Accent 6" w:uiPriority="46"/>
+    <w:lsdException w:name="List Table 2 Accent 6" w:uiPriority="47"/>
+    <w:lsdException w:name="List Table 3 Accent 6" w:uiPriority="48"/>
+    <w:lsdException w:name="List Table 4 Accent 6" w:uiPriority="49"/>
+    <w:lsdException w:name="List Table 5 Dark Accent 6" w:uiPriority="50"/>
+    <w:lsdException w:name="List Table 6 Colorful Accent 6" w:uiPriority="51"/>
+    <w:lsdException w:name="List Table 7 Colorful Accent 6" w:uiPriority="52"/>
+    <w:lsdException w:name="Mention" w:semiHidden="1" w:unhideWhenUsed="1"/>
+    <w:lsdException w:name="Smart Hyperlink" w:semiHidden="1" w:unhideWhenUsed="1"/>
+    <w:lsdException w:name="Hashtag" w:semiHidden="1" w:unhideWhenUsed="1"/>
+    <w:lsdException w:name="Unresolved Mention" w:semiHidden="1" w:unhideWhenUsed="1"/>
   </w:latentStyles>
   <w:style w:type="paragraph" w:default="1" w:styleId="Normal">
     <w:name w:val="Normal"/>
@@ -1098,6 +1452,7 @@
   <w:style w:type="character" w:default="1" w:styleId="Policepardfaut">
     <w:name w:val="Default Paragraph Font"/>
     <w:uiPriority w:val="1"/>
+    <w:semiHidden/>
     <w:unhideWhenUsed/>
   </w:style>
   <w:style w:type="table" w:default="1" w:styleId="TableauNormal">
@@ -1105,7 +1460,6 @@
     <w:uiPriority w:val="99"/>
     <w:semiHidden/>
     <w:unhideWhenUsed/>
-    <w:qFormat/>
     <w:tblPr>
       <w:tblInd w:w="0" w:type="dxa"/>
       <w:tblCellMar>

</xml_diff>

<commit_message>
dossier de test et arborescence (organisation) du premier livrable
</commit_message>
<xml_diff>
--- a/Premier_Livrable/Rapport_Premier_Livrable.docx
+++ b/Premier_Livrable/Rapport_Premier_Livrable.docx
@@ -35,7 +35,15 @@
           <w:sz w:val="28"/>
           <w:szCs w:val="28"/>
         </w:rPr>
-        <w:t>Sommaire du premier livrable</w:t>
+        <w:t>Arborescence</w:t>
+      </w:r>
+      <w:r>
+        <w:rPr>
+          <w:b/>
+          <w:sz w:val="28"/>
+          <w:szCs w:val="28"/>
+        </w:rPr>
+        <w:t xml:space="preserve"> du premier livrable</w:t>
       </w:r>
       <w:r>
         <w:rPr>
@@ -53,8 +61,64 @@
           <w:numId w:val="1"/>
         </w:numPr>
         <w:rPr>
-          <w:sz w:val="28"/>
-          <w:szCs w:val="28"/>
+          <w:color w:val="FF0000"/>
+          <w:sz w:val="32"/>
+          <w:szCs w:val="32"/>
+        </w:rPr>
+      </w:pPr>
+      <w:proofErr w:type="spellStart"/>
+      <w:r>
+        <w:rPr>
+          <w:color w:val="FF0000"/>
+          <w:sz w:val="32"/>
+          <w:szCs w:val="32"/>
+        </w:rPr>
+        <w:t>Analyse_des_besoins</w:t>
+      </w:r>
+      <w:proofErr w:type="spellEnd"/>
+      <w:r>
+        <w:rPr>
+          <w:color w:val="FF0000"/>
+          <w:sz w:val="32"/>
+          <w:szCs w:val="32"/>
+        </w:rPr>
+        <w:t> :</w:t>
+      </w:r>
+    </w:p>
+    <w:p>
+      <w:pPr>
+        <w:pStyle w:val="Paragraphedeliste"/>
+        <w:numPr>
+          <w:ilvl w:val="1"/>
+          <w:numId w:val="1"/>
+        </w:numPr>
+        <w:rPr>
+          <w:b/>
+          <w:sz w:val="28"/>
+          <w:szCs w:val="28"/>
+        </w:rPr>
+      </w:pPr>
+      <w:proofErr w:type="spellStart"/>
+      <w:r>
+        <w:rPr>
+          <w:b/>
+          <w:sz w:val="28"/>
+          <w:szCs w:val="28"/>
+        </w:rPr>
+        <w:t>Cahier_des_charges_minimal</w:t>
+      </w:r>
+      <w:proofErr w:type="spellEnd"/>
+    </w:p>
+    <w:p>
+      <w:pPr>
+        <w:pStyle w:val="Paragraphedeliste"/>
+        <w:numPr>
+          <w:ilvl w:val="2"/>
+          <w:numId w:val="1"/>
+        </w:numPr>
+        <w:rPr>
+          <w:sz w:val="32"/>
+          <w:szCs w:val="32"/>
         </w:rPr>
       </w:pPr>
       <w:r>
@@ -104,20 +168,222 @@
       <w:pPr>
         <w:pStyle w:val="Paragraphedeliste"/>
         <w:numPr>
+          <w:ilvl w:val="1"/>
+          <w:numId w:val="1"/>
+        </w:numPr>
+        <w:rPr>
+          <w:b/>
+          <w:sz w:val="28"/>
+          <w:szCs w:val="28"/>
+        </w:rPr>
+      </w:pPr>
+      <w:r>
+        <w:rPr>
+          <w:b/>
+          <w:sz w:val="28"/>
+          <w:szCs w:val="28"/>
+        </w:rPr>
+        <w:t>Organisation :</w:t>
+      </w:r>
+    </w:p>
+    <w:p>
+      <w:pPr>
+        <w:pStyle w:val="Paragraphedeliste"/>
+        <w:numPr>
+          <w:ilvl w:val="2"/>
+          <w:numId w:val="1"/>
+        </w:numPr>
+        <w:rPr>
+          <w:sz w:val="28"/>
+          <w:szCs w:val="28"/>
+        </w:rPr>
+      </w:pPr>
+      <w:r>
+        <w:rPr>
+          <w:sz w:val="28"/>
+          <w:szCs w:val="28"/>
+        </w:rPr>
+        <w:t>1.</w:t>
+      </w:r>
+      <w:r>
+        <w:rPr>
+          <w:sz w:val="28"/>
+          <w:szCs w:val="28"/>
+        </w:rPr>
+        <w:t>W</w:t>
+      </w:r>
+      <w:r>
+        <w:rPr>
+          <w:sz w:val="28"/>
+          <w:szCs w:val="28"/>
+        </w:rPr>
+        <w:t>BS</w:t>
+      </w:r>
+    </w:p>
+    <w:p>
+      <w:pPr>
+        <w:pStyle w:val="Paragraphedeliste"/>
+        <w:numPr>
+          <w:ilvl w:val="2"/>
+          <w:numId w:val="1"/>
+        </w:numPr>
+        <w:rPr>
+          <w:sz w:val="28"/>
+          <w:szCs w:val="28"/>
+        </w:rPr>
+      </w:pPr>
+      <w:r>
+        <w:rPr>
+          <w:sz w:val="28"/>
+          <w:szCs w:val="28"/>
+        </w:rPr>
+        <w:t>2.</w:t>
+      </w:r>
+      <w:r>
+        <w:rPr>
+          <w:sz w:val="28"/>
+          <w:szCs w:val="28"/>
+        </w:rPr>
+        <w:t>Les matrices</w:t>
+      </w:r>
+      <w:r>
+        <w:rPr>
+          <w:sz w:val="28"/>
+          <w:szCs w:val="28"/>
+        </w:rPr>
+        <w:t xml:space="preserve"> d’antériorité </w:t>
+      </w:r>
+    </w:p>
+    <w:p>
+      <w:pPr>
+        <w:pStyle w:val="Paragraphedeliste"/>
+        <w:numPr>
+          <w:ilvl w:val="2"/>
+          <w:numId w:val="1"/>
+        </w:numPr>
+        <w:rPr>
+          <w:sz w:val="28"/>
+          <w:szCs w:val="28"/>
+        </w:rPr>
+      </w:pPr>
+      <w:r>
+        <w:rPr>
+          <w:sz w:val="28"/>
+          <w:szCs w:val="28"/>
+        </w:rPr>
+        <w:t>3.</w:t>
+      </w:r>
+      <w:r>
+        <w:rPr>
+          <w:sz w:val="28"/>
+          <w:szCs w:val="28"/>
+        </w:rPr>
+        <w:t>G</w:t>
+      </w:r>
+      <w:r>
+        <w:rPr>
+          <w:sz w:val="28"/>
+          <w:szCs w:val="28"/>
+        </w:rPr>
+        <w:t>ANTT</w:t>
+      </w:r>
+    </w:p>
+    <w:p>
+      <w:pPr>
+        <w:pStyle w:val="Paragraphedeliste"/>
+        <w:numPr>
+          <w:ilvl w:val="2"/>
+          <w:numId w:val="1"/>
+        </w:numPr>
+        <w:rPr>
+          <w:sz w:val="28"/>
+          <w:szCs w:val="28"/>
+        </w:rPr>
+      </w:pPr>
+      <w:r>
+        <w:rPr>
+          <w:sz w:val="28"/>
+          <w:szCs w:val="28"/>
+        </w:rPr>
+        <w:t>Rapport sur le cycle de vie</w:t>
+      </w:r>
+    </w:p>
+    <w:p>
+      <w:pPr>
+        <w:pStyle w:val="Paragraphedeliste"/>
+        <w:numPr>
+          <w:ilvl w:val="1"/>
+          <w:numId w:val="1"/>
+        </w:numPr>
+        <w:rPr>
+          <w:b/>
+          <w:sz w:val="28"/>
+          <w:szCs w:val="28"/>
+        </w:rPr>
+      </w:pPr>
+      <w:proofErr w:type="spellStart"/>
+      <w:r>
+        <w:rPr>
+          <w:b/>
+          <w:sz w:val="28"/>
+          <w:szCs w:val="28"/>
+        </w:rPr>
+        <w:t>Receuil_des_besoins</w:t>
+      </w:r>
+      <w:proofErr w:type="spellEnd"/>
+    </w:p>
+    <w:p>
+      <w:pPr>
+        <w:pStyle w:val="Paragraphedeliste"/>
+        <w:numPr>
+          <w:ilvl w:val="2"/>
+          <w:numId w:val="1"/>
+        </w:numPr>
+        <w:rPr>
+          <w:sz w:val="28"/>
+          <w:szCs w:val="28"/>
+        </w:rPr>
+      </w:pPr>
+      <w:proofErr w:type="spellStart"/>
+      <w:r>
+        <w:rPr>
+          <w:sz w:val="28"/>
+          <w:szCs w:val="28"/>
+        </w:rPr>
+        <w:t>Receuil_des_besoins</w:t>
+      </w:r>
+      <w:proofErr w:type="spellEnd"/>
+    </w:p>
+    <w:p>
+      <w:pPr>
+        <w:pStyle w:val="Paragraphedeliste"/>
+        <w:ind w:left="2160"/>
+        <w:rPr>
+          <w:sz w:val="28"/>
+          <w:szCs w:val="28"/>
+        </w:rPr>
+      </w:pPr>
+    </w:p>
+    <w:p>
+      <w:pPr>
+        <w:pStyle w:val="Paragraphedeliste"/>
+        <w:numPr>
           <w:ilvl w:val="0"/>
           <w:numId w:val="1"/>
         </w:numPr>
         <w:rPr>
-          <w:sz w:val="28"/>
-          <w:szCs w:val="28"/>
-        </w:rPr>
-      </w:pPr>
-      <w:r>
-        <w:rPr>
-          <w:sz w:val="28"/>
-          <w:szCs w:val="28"/>
-        </w:rPr>
-        <w:t>Organisation :</w:t>
+          <w:color w:val="FF0000"/>
+          <w:sz w:val="32"/>
+          <w:szCs w:val="32"/>
+        </w:rPr>
+      </w:pPr>
+      <w:r>
+        <w:rPr>
+          <w:color w:val="FF0000"/>
+          <w:sz w:val="32"/>
+          <w:szCs w:val="32"/>
+        </w:rPr>
+        <w:t>Spécification :</w:t>
       </w:r>
     </w:p>
     <w:p>
@@ -128,26 +394,128 @@
           <w:numId w:val="1"/>
         </w:numPr>
         <w:rPr>
-          <w:sz w:val="28"/>
-          <w:szCs w:val="28"/>
-        </w:rPr>
-      </w:pPr>
-      <w:r>
-        <w:rPr>
-          <w:sz w:val="28"/>
-          <w:szCs w:val="28"/>
-        </w:rPr>
-        <w:t xml:space="preserve">Diagramme </w:t>
-      </w:r>
+          <w:b/>
+          <w:sz w:val="28"/>
+          <w:szCs w:val="28"/>
+        </w:rPr>
+      </w:pPr>
       <w:proofErr w:type="spellStart"/>
       <w:r>
         <w:rPr>
-          <w:sz w:val="28"/>
-          <w:szCs w:val="28"/>
-        </w:rPr>
-        <w:t>Wbs</w:t>
+          <w:b/>
+          <w:sz w:val="28"/>
+          <w:szCs w:val="28"/>
+        </w:rPr>
+        <w:t>Maquette_logo</w:t>
       </w:r>
       <w:proofErr w:type="spellEnd"/>
+    </w:p>
+    <w:p>
+      <w:pPr>
+        <w:pStyle w:val="Paragraphedeliste"/>
+        <w:numPr>
+          <w:ilvl w:val="2"/>
+          <w:numId w:val="1"/>
+        </w:numPr>
+        <w:rPr>
+          <w:sz w:val="28"/>
+          <w:szCs w:val="28"/>
+        </w:rPr>
+      </w:pPr>
+      <w:r>
+        <w:rPr>
+          <w:sz w:val="28"/>
+          <w:szCs w:val="28"/>
+        </w:rPr>
+        <w:t>Maquette :</w:t>
+      </w:r>
+    </w:p>
+    <w:p>
+      <w:pPr>
+        <w:pStyle w:val="Paragraphedeliste"/>
+        <w:numPr>
+          <w:ilvl w:val="3"/>
+          <w:numId w:val="1"/>
+        </w:numPr>
+        <w:rPr>
+          <w:sz w:val="28"/>
+          <w:szCs w:val="28"/>
+        </w:rPr>
+      </w:pPr>
+      <w:r>
+        <w:rPr>
+          <w:sz w:val="28"/>
+          <w:szCs w:val="28"/>
+        </w:rPr>
+        <w:t>Maquettes</w:t>
+      </w:r>
+    </w:p>
+    <w:p>
+      <w:pPr>
+        <w:pStyle w:val="Paragraphedeliste"/>
+        <w:numPr>
+          <w:ilvl w:val="2"/>
+          <w:numId w:val="1"/>
+        </w:numPr>
+        <w:rPr>
+          <w:sz w:val="28"/>
+          <w:szCs w:val="28"/>
+        </w:rPr>
+      </w:pPr>
+      <w:r>
+        <w:rPr>
+          <w:sz w:val="28"/>
+          <w:szCs w:val="28"/>
+        </w:rPr>
+        <w:t>Logo :</w:t>
+      </w:r>
+    </w:p>
+    <w:p>
+      <w:pPr>
+        <w:pStyle w:val="Paragraphedeliste"/>
+        <w:numPr>
+          <w:ilvl w:val="3"/>
+          <w:numId w:val="1"/>
+        </w:numPr>
+        <w:rPr>
+          <w:sz w:val="28"/>
+          <w:szCs w:val="28"/>
+        </w:rPr>
+      </w:pPr>
+      <w:r>
+        <w:rPr>
+          <w:sz w:val="28"/>
+          <w:szCs w:val="28"/>
+        </w:rPr>
+        <w:t>Logos</w:t>
+      </w:r>
+    </w:p>
+    <w:p>
+      <w:pPr>
+        <w:pStyle w:val="Paragraphedeliste"/>
+        <w:numPr>
+          <w:ilvl w:val="2"/>
+          <w:numId w:val="1"/>
+        </w:numPr>
+        <w:rPr>
+          <w:sz w:val="28"/>
+          <w:szCs w:val="28"/>
+        </w:rPr>
+      </w:pPr>
+      <w:r>
+        <w:rPr>
+          <w:sz w:val="28"/>
+          <w:szCs w:val="28"/>
+        </w:rPr>
+        <w:t xml:space="preserve">Un rapport en </w:t>
+      </w:r>
+      <w:r>
+        <w:rPr>
+          <w:sz w:val="28"/>
+          <w:szCs w:val="28"/>
+        </w:rPr>
+        <w:t>langage</w:t>
+      </w:r>
       <w:r>
         <w:rPr>
           <w:sz w:val="28"/>
@@ -155,6 +523,73 @@
         </w:rPr>
         <w:t xml:space="preserve"> </w:t>
       </w:r>
+      <w:r>
+        <w:rPr>
+          <w:sz w:val="28"/>
+          <w:szCs w:val="28"/>
+        </w:rPr>
+        <w:t>mark down</w:t>
+      </w:r>
+      <w:r>
+        <w:rPr>
+          <w:sz w:val="28"/>
+          <w:szCs w:val="28"/>
+        </w:rPr>
+        <w:t xml:space="preserve"> expliquant les finalités du logo et de la charte graphique que nous avons choisis</w:t>
+      </w:r>
+    </w:p>
+    <w:p>
+      <w:pPr>
+        <w:pStyle w:val="Paragraphedeliste"/>
+        <w:numPr>
+          <w:ilvl w:val="0"/>
+          <w:numId w:val="1"/>
+        </w:numPr>
+        <w:rPr>
+          <w:color w:val="FF0000"/>
+          <w:sz w:val="32"/>
+          <w:szCs w:val="32"/>
+        </w:rPr>
+      </w:pPr>
+      <w:r>
+        <w:rPr>
+          <w:color w:val="FF0000"/>
+          <w:sz w:val="32"/>
+          <w:szCs w:val="32"/>
+        </w:rPr>
+        <w:t>Conception :</w:t>
+      </w:r>
+    </w:p>
+    <w:p>
+      <w:pPr>
+        <w:pStyle w:val="Paragraphedeliste"/>
+        <w:rPr>
+          <w:sz w:val="28"/>
+          <w:szCs w:val="28"/>
+        </w:rPr>
+      </w:pPr>
+    </w:p>
+    <w:p>
+      <w:pPr>
+        <w:pStyle w:val="Paragraphedeliste"/>
+        <w:numPr>
+          <w:ilvl w:val="0"/>
+          <w:numId w:val="1"/>
+        </w:numPr>
+        <w:rPr>
+          <w:color w:val="FF0000"/>
+          <w:sz w:val="32"/>
+          <w:szCs w:val="32"/>
+        </w:rPr>
+      </w:pPr>
+      <w:r>
+        <w:rPr>
+          <w:color w:val="FF0000"/>
+          <w:sz w:val="32"/>
+          <w:szCs w:val="32"/>
+        </w:rPr>
+        <w:t>Programmation :</w:t>
+      </w:r>
     </w:p>
     <w:p>
       <w:pPr>
@@ -164,24 +599,50 @@
           <w:numId w:val="1"/>
         </w:numPr>
         <w:rPr>
-          <w:sz w:val="28"/>
-          <w:szCs w:val="28"/>
-        </w:rPr>
-      </w:pPr>
-      <w:r>
-        <w:rPr>
-          <w:sz w:val="28"/>
-          <w:szCs w:val="28"/>
-        </w:rPr>
-        <w:t>Les matrices</w:t>
-      </w:r>
-      <w:r>
-        <w:rPr>
-          <w:sz w:val="28"/>
-          <w:szCs w:val="28"/>
-        </w:rPr>
-        <w:t xml:space="preserve"> d’antériorité </w:t>
-      </w:r>
+          <w:b/>
+          <w:sz w:val="28"/>
+          <w:szCs w:val="28"/>
+        </w:rPr>
+      </w:pPr>
+      <w:proofErr w:type="spellStart"/>
+      <w:r>
+        <w:rPr>
+          <w:b/>
+          <w:sz w:val="28"/>
+          <w:szCs w:val="28"/>
+        </w:rPr>
+        <w:t>Page_Web</w:t>
+      </w:r>
+      <w:proofErr w:type="spellEnd"/>
+    </w:p>
+    <w:p>
+      <w:pPr>
+        <w:pStyle w:val="Paragraphedeliste"/>
+        <w:numPr>
+          <w:ilvl w:val="2"/>
+          <w:numId w:val="1"/>
+        </w:numPr>
+        <w:rPr>
+          <w:sz w:val="28"/>
+          <w:szCs w:val="28"/>
+        </w:rPr>
+      </w:pPr>
+      <w:proofErr w:type="spellStart"/>
+      <w:r>
+        <w:rPr>
+          <w:sz w:val="28"/>
+          <w:szCs w:val="28"/>
+        </w:rPr>
+        <w:t>Page_</w:t>
+      </w:r>
+      <w:r>
+        <w:rPr>
+          <w:sz w:val="28"/>
+          <w:szCs w:val="28"/>
+        </w:rPr>
+        <w:t>d’acceuil</w:t>
+      </w:r>
+      <w:proofErr w:type="spellEnd"/>
     </w:p>
     <w:p>
       <w:pPr>
@@ -191,23 +652,81 @@
           <w:numId w:val="1"/>
         </w:numPr>
         <w:rPr>
-          <w:sz w:val="28"/>
-          <w:szCs w:val="28"/>
-        </w:rPr>
-      </w:pPr>
-      <w:r>
-        <w:rPr>
-          <w:sz w:val="28"/>
-          <w:szCs w:val="28"/>
-        </w:rPr>
-        <w:t xml:space="preserve">Diagramme de </w:t>
-      </w:r>
-      <w:r>
-        <w:rPr>
-          <w:sz w:val="28"/>
-          <w:szCs w:val="28"/>
-        </w:rPr>
-        <w:t>Gantt</w:t>
+          <w:b/>
+          <w:sz w:val="28"/>
+          <w:szCs w:val="28"/>
+        </w:rPr>
+      </w:pPr>
+      <w:proofErr w:type="spellStart"/>
+      <w:r>
+        <w:rPr>
+          <w:b/>
+          <w:sz w:val="28"/>
+          <w:szCs w:val="28"/>
+        </w:rPr>
+        <w:t>Css</w:t>
+      </w:r>
+      <w:proofErr w:type="spellEnd"/>
+    </w:p>
+    <w:p>
+      <w:pPr>
+        <w:pStyle w:val="Paragraphedeliste"/>
+        <w:numPr>
+          <w:ilvl w:val="2"/>
+          <w:numId w:val="1"/>
+        </w:numPr>
+        <w:rPr>
+          <w:sz w:val="28"/>
+          <w:szCs w:val="28"/>
+        </w:rPr>
+      </w:pPr>
+      <w:proofErr w:type="spellStart"/>
+      <w:r>
+        <w:rPr>
+          <w:sz w:val="28"/>
+          <w:szCs w:val="28"/>
+        </w:rPr>
+        <w:t>Css</w:t>
+      </w:r>
+      <w:r>
+        <w:rPr>
+          <w:sz w:val="28"/>
+          <w:szCs w:val="28"/>
+        </w:rPr>
+        <w:t>_acceuil</w:t>
+      </w:r>
+      <w:proofErr w:type="spellEnd"/>
+    </w:p>
+    <w:p>
+      <w:pPr>
+        <w:pStyle w:val="Paragraphedeliste"/>
+        <w:ind w:left="2160"/>
+        <w:rPr>
+          <w:sz w:val="28"/>
+          <w:szCs w:val="28"/>
+        </w:rPr>
+      </w:pPr>
+    </w:p>
+    <w:p>
+      <w:pPr>
+        <w:pStyle w:val="Paragraphedeliste"/>
+        <w:numPr>
+          <w:ilvl w:val="0"/>
+          <w:numId w:val="1"/>
+        </w:numPr>
+        <w:rPr>
+          <w:color w:val="FF0000"/>
+          <w:sz w:val="32"/>
+          <w:szCs w:val="32"/>
+        </w:rPr>
+      </w:pPr>
+      <w:r>
+        <w:rPr>
+          <w:color w:val="FF0000"/>
+          <w:sz w:val="32"/>
+          <w:szCs w:val="32"/>
+        </w:rPr>
+        <w:t>Test :</w:t>
       </w:r>
     </w:p>
     <w:p>
@@ -218,26 +737,7 @@
           <w:numId w:val="1"/>
         </w:numPr>
         <w:rPr>
-          <w:sz w:val="28"/>
-          <w:szCs w:val="28"/>
-        </w:rPr>
-      </w:pPr>
-      <w:r>
-        <w:rPr>
-          <w:sz w:val="28"/>
-          <w:szCs w:val="28"/>
-        </w:rPr>
-        <w:t>Rapport sur le cycle de vie</w:t>
-      </w:r>
-    </w:p>
-    <w:p>
-      <w:pPr>
-        <w:pStyle w:val="Paragraphedeliste"/>
-        <w:numPr>
-          <w:ilvl w:val="0"/>
-          <w:numId w:val="1"/>
-        </w:numPr>
-        <w:rPr>
+          <w:b/>
           <w:sz w:val="28"/>
           <w:szCs w:val="28"/>
         </w:rPr>
@@ -245,111 +745,45 @@
       <w:proofErr w:type="spellStart"/>
       <w:r>
         <w:rPr>
-          <w:sz w:val="28"/>
-          <w:szCs w:val="28"/>
-        </w:rPr>
-        <w:t>Maquette_logo</w:t>
+          <w:b/>
+          <w:sz w:val="28"/>
+          <w:szCs w:val="28"/>
+        </w:rPr>
+        <w:t>Dossier_de_test</w:t>
       </w:r>
       <w:proofErr w:type="spellEnd"/>
-      <w:r>
-        <w:rPr>
-          <w:sz w:val="28"/>
-          <w:szCs w:val="28"/>
-        </w:rPr>
-        <w:t> :</w:t>
-      </w:r>
-    </w:p>
-    <w:p>
-      <w:pPr>
-        <w:pStyle w:val="Paragraphedeliste"/>
-        <w:numPr>
-          <w:ilvl w:val="1"/>
-          <w:numId w:val="1"/>
-        </w:numPr>
-        <w:rPr>
-          <w:sz w:val="28"/>
-          <w:szCs w:val="28"/>
-        </w:rPr>
-      </w:pPr>
-      <w:r>
-        <w:rPr>
-          <w:sz w:val="28"/>
-          <w:szCs w:val="28"/>
-        </w:rPr>
-        <w:t>Deux maquettes avec logo</w:t>
-      </w:r>
-    </w:p>
-    <w:p>
-      <w:pPr>
-        <w:pStyle w:val="Paragraphedeliste"/>
-        <w:numPr>
-          <w:ilvl w:val="1"/>
-          <w:numId w:val="1"/>
-        </w:numPr>
-        <w:rPr>
-          <w:sz w:val="28"/>
-          <w:szCs w:val="28"/>
-        </w:rPr>
-      </w:pPr>
-      <w:r>
-        <w:rPr>
-          <w:sz w:val="28"/>
-          <w:szCs w:val="28"/>
-        </w:rPr>
-        <w:t xml:space="preserve">Un rapport en </w:t>
-      </w:r>
+    </w:p>
+    <w:p>
+      <w:pPr>
+        <w:pStyle w:val="Paragraphedeliste"/>
+        <w:numPr>
+          <w:ilvl w:val="2"/>
+          <w:numId w:val="1"/>
+        </w:numPr>
+        <w:rPr>
+          <w:sz w:val="28"/>
+          <w:szCs w:val="28"/>
+        </w:rPr>
+      </w:pPr>
       <w:proofErr w:type="spellStart"/>
       <w:r>
         <w:rPr>
           <w:sz w:val="28"/>
           <w:szCs w:val="28"/>
         </w:rPr>
-        <w:t>language</w:t>
-      </w:r>
+        <w:t>Document_de_test</w:t>
+      </w:r>
+      <w:bookmarkStart w:id="0" w:name="_GoBack"/>
+      <w:bookmarkEnd w:id="0"/>
       <w:proofErr w:type="spellEnd"/>
-      <w:r>
-        <w:rPr>
-          <w:sz w:val="28"/>
-          <w:szCs w:val="28"/>
-        </w:rPr>
-        <w:t xml:space="preserve"> </w:t>
-      </w:r>
-      <w:proofErr w:type="spellStart"/>
-      <w:r>
-        <w:rPr>
-          <w:sz w:val="28"/>
-          <w:szCs w:val="28"/>
-        </w:rPr>
-        <w:t>markdown</w:t>
-      </w:r>
-      <w:proofErr w:type="spellEnd"/>
-      <w:r>
-        <w:rPr>
-          <w:sz w:val="28"/>
-          <w:szCs w:val="28"/>
-        </w:rPr>
-        <w:t xml:space="preserve"> expliquant les finalités du logo et de la charte graphique que nous avons choisis</w:t>
-      </w:r>
-    </w:p>
-    <w:p>
-      <w:pPr>
-        <w:pStyle w:val="Paragraphedeliste"/>
-        <w:numPr>
-          <w:ilvl w:val="0"/>
-          <w:numId w:val="1"/>
-        </w:numPr>
-        <w:rPr>
-          <w:sz w:val="28"/>
-          <w:szCs w:val="28"/>
-        </w:rPr>
-      </w:pPr>
-      <w:r>
-        <w:rPr>
-          <w:sz w:val="28"/>
-          <w:szCs w:val="28"/>
-        </w:rPr>
-        <w:t>Recueil des besoins</w:t>
-      </w:r>
+    </w:p>
+    <w:p>
+      <w:pPr>
+        <w:rPr>
+          <w:sz w:val="28"/>
+          <w:szCs w:val="28"/>
+        </w:rPr>
+      </w:pPr>
     </w:p>
     <w:p>
       <w:pPr>
@@ -816,7 +1250,6 @@
           <w:sz w:val="28"/>
           <w:szCs w:val="28"/>
         </w:rPr>
-        <w:lastRenderedPageBreak/>
         <w:tab/>
       </w:r>
       <w:r>
@@ -889,8 +1322,6 @@
         </w:rPr>
         <w:t>_logo</w:t>
       </w:r>
-      <w:bookmarkStart w:id="0" w:name="_GoBack"/>
-      <w:bookmarkEnd w:id="0"/>
       <w:r>
         <w:rPr>
           <w:sz w:val="26"/>
@@ -935,16 +1366,17 @@
   <w:abstractNum w:abstractNumId="0" w15:restartNumberingAfterBreak="0">
     <w:nsid w:val="356A7472"/>
     <w:multiLevelType w:val="hybridMultilevel"/>
-    <w:tmpl w:val="AAB44FC0"/>
-    <w:lvl w:ilvl="0" w:tplc="2CE0E02C">
-      <w:numFmt w:val="bullet"/>
-      <w:lvlText w:val="-"/>
+    <w:tmpl w:val="F7B2F7B8"/>
+    <w:lvl w:ilvl="0" w:tplc="0B4CB240">
+      <w:start w:val="1"/>
+      <w:numFmt w:val="decimal"/>
+      <w:lvlText w:val="%1."/>
       <w:lvlJc w:val="left"/>
       <w:pPr>
         <w:ind w:left="720" w:hanging="360"/>
       </w:pPr>
       <w:rPr>
-        <w:rFonts w:ascii="Calibri" w:eastAsiaTheme="minorHAnsi" w:hAnsi="Calibri" w:cstheme="minorBidi" w:hint="default"/>
+        <w:rFonts w:asciiTheme="minorHAnsi" w:eastAsiaTheme="minorHAnsi" w:hAnsiTheme="minorHAnsi" w:cstheme="minorBidi"/>
       </w:rPr>
     </w:lvl>
     <w:lvl w:ilvl="1" w:tplc="040C0003">
@@ -959,7 +1391,7 @@
         <w:rFonts w:ascii="Courier New" w:hAnsi="Courier New" w:cs="Courier New" w:hint="default"/>
       </w:rPr>
     </w:lvl>
-    <w:lvl w:ilvl="2" w:tplc="040C0005" w:tentative="1">
+    <w:lvl w:ilvl="2" w:tplc="040C0005">
       <w:start w:val="1"/>
       <w:numFmt w:val="bullet"/>
       <w:lvlText w:val=""/>
@@ -971,7 +1403,7 @@
         <w:rFonts w:ascii="Wingdings" w:hAnsi="Wingdings" w:hint="default"/>
       </w:rPr>
     </w:lvl>
-    <w:lvl w:ilvl="3" w:tplc="040C0001" w:tentative="1">
+    <w:lvl w:ilvl="3" w:tplc="040C0001">
       <w:start w:val="1"/>
       <w:numFmt w:val="bullet"/>
       <w:lvlText w:val=""/>
@@ -1222,7 +1654,7 @@
     <w:lsdException w:name="Table Web 2" w:semiHidden="1" w:unhideWhenUsed="1"/>
     <w:lsdException w:name="Table Web 3" w:semiHidden="1" w:unhideWhenUsed="1"/>
     <w:lsdException w:name="Balloon Text" w:semiHidden="1" w:unhideWhenUsed="1"/>
-    <w:lsdException w:name="Table Grid" w:semiHidden="1" w:uiPriority="59" w:unhideWhenUsed="1"/>
+    <w:lsdException w:name="Table Grid" w:uiPriority="59"/>
     <w:lsdException w:name="Table Theme" w:semiHidden="1" w:unhideWhenUsed="1"/>
     <w:lsdException w:name="Placeholder Text" w:semiHidden="1"/>
     <w:lsdException w:name="No Spacing" w:uiPriority="1" w:qFormat="1"/>

</xml_diff>